<commit_message>
docs up to 90%
</commit_message>
<xml_diff>
--- a/Documentation/Documentazione CPD9.docx
+++ b/Documentation/Documentazione CPD9.docx
@@ -274,22 +274,121 @@
       </w:r>
     </w:p>
     <w:p/>
+    <w:p>
+      <w:pPr>
+        <w:jc w:val="center"/>
+      </w:pPr>
+      <w:r>
+        <w:rPr>
+          <w:rFonts w:ascii="Times New Roman" w:hAnsi="Times New Roman" w:cs="Times New Roman"/>
+          <w:noProof/>
+        </w:rPr>
+        <w:drawing>
+          <wp:inline distT="0" distB="0" distL="0" distR="0" wp14:anchorId="6402775A" wp14:editId="23910488">
+            <wp:extent cx="2635623" cy="2635623"/>
+            <wp:effectExtent l="0" t="0" r="0" b="0"/>
+            <wp:docPr id="9" name="Immagine 9"/>
+            <wp:cNvGraphicFramePr>
+              <a:graphicFrameLocks xmlns:a="http://schemas.openxmlformats.org/drawingml/2006/main" noChangeAspect="1"/>
+            </wp:cNvGraphicFramePr>
+            <a:graphic xmlns:a="http://schemas.openxmlformats.org/drawingml/2006/main">
+              <a:graphicData uri="http://schemas.openxmlformats.org/drawingml/2006/picture">
+                <pic:pic xmlns:pic="http://schemas.openxmlformats.org/drawingml/2006/picture">
+                  <pic:nvPicPr>
+                    <pic:cNvPr id="0" name="Picture 1"/>
+                    <pic:cNvPicPr>
+                      <a:picLocks noChangeAspect="1" noChangeArrowheads="1"/>
+                    </pic:cNvPicPr>
+                  </pic:nvPicPr>
+                  <pic:blipFill>
+                    <a:blip r:embed="rId8" cstate="print">
+                      <a:extLst>
+                        <a:ext uri="{28A0092B-C50C-407E-A947-70E740481C1C}">
+                          <a14:useLocalDpi xmlns:a14="http://schemas.microsoft.com/office/drawing/2010/main" val="0"/>
+                        </a:ext>
+                      </a:extLst>
+                    </a:blip>
+                    <a:srcRect/>
+                    <a:stretch>
+                      <a:fillRect/>
+                    </a:stretch>
+                  </pic:blipFill>
+                  <pic:spPr bwMode="auto">
+                    <a:xfrm>
+                      <a:off x="0" y="0"/>
+                      <a:ext cx="2637321" cy="2637321"/>
+                    </a:xfrm>
+                    <a:prstGeom prst="rect">
+                      <a:avLst/>
+                    </a:prstGeom>
+                    <a:noFill/>
+                    <a:ln>
+                      <a:noFill/>
+                    </a:ln>
+                  </pic:spPr>
+                </pic:pic>
+              </a:graphicData>
+            </a:graphic>
+          </wp:inline>
+        </w:drawing>
+      </w:r>
+    </w:p>
     <w:p/>
     <w:p>
       <w:pPr>
-        <w:ind w:left="2124"/>
-      </w:pPr>
-      <w:r>
-        <w:t xml:space="preserve">  </w:t>
-      </w:r>
-      <w:r>
-        <w:rPr>
-          <w:noProof/>
-        </w:rPr>
+        <w:pStyle w:val="Titolo"/>
+        <w:rPr>
+          <w:w w:val="85"/>
+        </w:rPr>
+      </w:pPr>
+      <w:r>
+        <w:rPr>
+          <w:w w:val="85"/>
+        </w:rPr>
+        <w:t>Progetto</w:t>
+      </w:r>
+      <w:r>
+        <w:rPr>
+          <w:w w:val="85"/>
+        </w:rPr>
+        <w:t xml:space="preserve"> di</w:t>
+      </w:r>
+      <w:r>
+        <w:rPr>
+          <w:spacing w:val="68"/>
+          <w:w w:val="85"/>
+        </w:rPr>
+        <w:t xml:space="preserve"> </w:t>
+      </w:r>
+      <w:r>
+        <w:rPr>
+          <w:w w:val="85"/>
+        </w:rPr>
+        <w:t>Calcolo Parallelo e Distribuito</w:t>
+      </w:r>
+    </w:p>
+    <w:p>
+      <w:pPr>
+        <w:pStyle w:val="Titolo"/>
+        <w:rPr>
+          <w:w w:val="85"/>
+        </w:rPr>
+      </w:pPr>
+    </w:p>
+    <w:p>
+      <w:pPr>
+        <w:pStyle w:val="Titolo"/>
+        <w:rPr>
+          <w:w w:val="85"/>
+        </w:rPr>
+      </w:pPr>
+      <w:bookmarkStart w:id="0" w:name="_Hlk95304697"/>
+      <w:bookmarkEnd w:id="0"/>
+      <w:r>
         <w:drawing>
-          <wp:inline distT="0" distB="0" distL="0" distR="0" wp14:anchorId="4F2AB14C" wp14:editId="33E09F5B">
-            <wp:extent cx="3276600" cy="952500"/>
-            <wp:effectExtent l="0" t="0" r="0" b="0"/>
+          <wp:inline distT="0" distB="0" distL="0" distR="0" wp14:anchorId="2854214B" wp14:editId="43CFB099">
+            <wp:extent cx="2625762" cy="763302"/>
+            <wp:effectExtent l="0" t="0" r="3175" b="0"/>
             <wp:docPr id="1" name="Immagine 1" descr="Immagine che contiene testo&#10;&#10;Descrizione generata automaticamente"/>
             <wp:cNvGraphicFramePr>
               <a:graphicFrameLocks xmlns:a="http://schemas.openxmlformats.org/drawingml/2006/main" noChangeAspect="1"/>
@@ -302,7 +401,7 @@
                     <pic:cNvPicPr/>
                   </pic:nvPicPr>
                   <pic:blipFill>
-                    <a:blip r:embed="rId8">
+                    <a:blip r:embed="rId9">
                       <a:extLst>
                         <a:ext uri="{28A0092B-C50C-407E-A947-70E740481C1C}">
                           <a14:useLocalDpi xmlns:a14="http://schemas.microsoft.com/office/drawing/2010/main" val="0"/>
@@ -316,7 +415,7 @@
                   <pic:spPr>
                     <a:xfrm>
                       <a:off x="0" y="0"/>
-                      <a:ext cx="3276600" cy="952500"/>
+                      <a:ext cx="2642595" cy="768195"/>
                     </a:xfrm>
                     <a:prstGeom prst="rect">
                       <a:avLst/>
@@ -329,44 +428,6 @@
         </w:drawing>
       </w:r>
     </w:p>
-    <w:p/>
-    <w:p/>
-    <w:p/>
-    <w:p>
-      <w:pPr>
-        <w:pStyle w:val="Titolo"/>
-        <w:rPr>
-          <w:w w:val="85"/>
-        </w:rPr>
-      </w:pPr>
-      <w:r>
-        <w:rPr>
-          <w:w w:val="85"/>
-        </w:rPr>
-        <w:t>Progetto</w:t>
-      </w:r>
-      <w:r>
-        <w:rPr>
-          <w:spacing w:val="68"/>
-          <w:w w:val="85"/>
-        </w:rPr>
-        <w:t xml:space="preserve"> </w:t>
-      </w:r>
-      <w:r>
-        <w:rPr>
-          <w:w w:val="85"/>
-        </w:rPr>
-        <w:t>Calcolo Parallelo e Distribuito</w:t>
-      </w:r>
-    </w:p>
-    <w:p>
-      <w:pPr>
-        <w:pStyle w:val="Titolo"/>
-        <w:rPr>
-          <w:w w:val="85"/>
-        </w:rPr>
-      </w:pPr>
-    </w:p>
     <w:p>
       <w:pPr>
         <w:pStyle w:val="Titolo"/>
@@ -448,22 +509,29 @@
           <w:sz w:val="21"/>
           <w:szCs w:val="21"/>
         </w:rPr>
+        <w:t xml:space="preserve"> </w:t>
+      </w:r>
+      <w:r>
+        <w:rPr>
+          <w:sz w:val="21"/>
+          <w:szCs w:val="21"/>
+        </w:rPr>
         <w:tab/>
         <w:t xml:space="preserve">      </w:t>
       </w:r>
       <w:r>
         <w:rPr>
+          <w:sz w:val="21"/>
+          <w:szCs w:val="21"/>
+        </w:rPr>
+        <w:t xml:space="preserve">    </w:t>
+      </w:r>
+      <w:r>
+        <w:rPr>
           <w:sz w:val="22"/>
           <w:szCs w:val="22"/>
         </w:rPr>
         <w:t>0124002134</w:t>
-      </w:r>
-      <w:r>
-        <w:rPr>
-          <w:sz w:val="22"/>
-          <w:szCs w:val="22"/>
-        </w:rPr>
-        <w:tab/>
       </w:r>
     </w:p>
     <w:p>
@@ -554,7 +622,21 @@
           <w:szCs w:val="21"/>
         </w:rPr>
         <w:tab/>
-        <w:t xml:space="preserve">        0124002048</w:t>
+        <w:t xml:space="preserve">    </w:t>
+      </w:r>
+      <w:r>
+        <w:rPr>
+          <w:sz w:val="21"/>
+          <w:szCs w:val="21"/>
+        </w:rPr>
+        <w:t xml:space="preserve">    </w:t>
+      </w:r>
+      <w:r>
+        <w:rPr>
+          <w:sz w:val="21"/>
+          <w:szCs w:val="21"/>
+        </w:rPr>
+        <w:t xml:space="preserve">    0124002048</w:t>
       </w:r>
     </w:p>
     <w:p>
@@ -854,56 +936,7 @@
       <w:r>
         <w:tab/>
       </w:r>
-      <w:r>
-        <w:tab/>
-      </w:r>
-      <w:r>
-        <w:tab/>
-      </w:r>
-      <w:r>
-        <w:tab/>
-      </w:r>
-      <w:r>
-        <w:tab/>
-      </w:r>
-      <w:r>
-        <w:tab/>
-      </w:r>
-      <w:r>
-        <w:tab/>
-      </w:r>
-      <w:r>
-        <w:tab/>
-      </w:r>
-      <w:r>
-        <w:tab/>
-      </w:r>
-      <w:r>
-        <w:tab/>
-      </w:r>
-      <w:r>
-        <w:tab/>
-        <w:t>I Strategia</w:t>
-      </w:r>
-      <w:r>
-        <w:t xml:space="preserve"> </w:t>
-      </w:r>
-      <w:proofErr w:type="spellStart"/>
-      <w:r>
-        <w:t>MPI_Docker</w:t>
-      </w:r>
-      <w:proofErr w:type="spellEnd"/>
-    </w:p>
-    <w:p/>
-    <w:p/>
-    <w:p/>
-    <w:p/>
-    <w:p/>
-    <w:p/>
-    <w:p/>
-    <w:p/>
-    <w:p/>
-    <w:p/>
+    </w:p>
     <w:p>
       <w:pPr>
         <w:pStyle w:val="Titolo1"/>
@@ -912,20 +945,20 @@
           <w:w w:val="85"/>
         </w:rPr>
       </w:pPr>
-      <w:bookmarkStart w:id="0" w:name="_TOC_250017"/>
+      <w:bookmarkStart w:id="1" w:name="_TOC_250017"/>
     </w:p>
     <w:p>
       <w:pPr>
         <w:pStyle w:val="Titolo1"/>
         <w:spacing w:before="110"/>
       </w:pPr>
-      <w:bookmarkStart w:id="1" w:name="_Toc105923610"/>
-      <w:bookmarkEnd w:id="0"/>
+      <w:bookmarkStart w:id="2" w:name="_Toc105923610"/>
+      <w:bookmarkEnd w:id="1"/>
       <w:r>
         <w:lastRenderedPageBreak/>
         <w:t>Descrizione generale del progetto</w:t>
       </w:r>
-      <w:bookmarkEnd w:id="1"/>
+      <w:bookmarkEnd w:id="2"/>
     </w:p>
     <w:p/>
     <w:p>
@@ -1548,6 +1581,15 @@
           <w:lang w:eastAsia="it-IT"/>
         </w:rPr>
       </w:pPr>
+    </w:p>
+    <w:p>
+      <w:pPr>
+        <w:keepNext/>
+        <w:widowControl/>
+        <w:autoSpaceDE/>
+        <w:autoSpaceDN/>
+        <w:jc w:val="center"/>
+      </w:pPr>
       <w:r>
         <w:rPr>
           <w:rFonts w:eastAsia="Times New Roman" w:cs="Times New Roman"/>
@@ -1555,7 +1597,7 @@
           <w:lang w:eastAsia="it-IT"/>
         </w:rPr>
         <w:drawing>
-          <wp:inline distT="0" distB="0" distL="0" distR="0" wp14:anchorId="7C108633" wp14:editId="18E41A56">
+          <wp:inline distT="0" distB="0" distL="0" distR="0" wp14:anchorId="7C108633" wp14:editId="55CB441F">
             <wp:extent cx="4057650" cy="1790700"/>
             <wp:effectExtent l="0" t="0" r="0" b="0"/>
             <wp:docPr id="2" name="Immagine 2"/>
@@ -1572,7 +1614,8 @@
                     </pic:cNvPicPr>
                   </pic:nvPicPr>
                   <pic:blipFill>
-                    <a:blip r:embed="rId9">
+                    <a:blip r:embed="rId10">
+                      <a:biLevel thresh="75000"/>
                       <a:extLst>
                         <a:ext uri="{28A0092B-C50C-407E-A947-70E740481C1C}">
                           <a14:useLocalDpi xmlns:a14="http://schemas.microsoft.com/office/drawing/2010/main" val="0"/>
@@ -1606,6 +1649,60 @@
     </w:p>
     <w:p>
       <w:pPr>
+        <w:pStyle w:val="Didascalia"/>
+        <w:jc w:val="center"/>
+        <w:rPr>
+          <w:rFonts w:eastAsia="Times New Roman" w:cs="Times New Roman"/>
+          <w:color w:val="000000" w:themeColor="text1"/>
+          <w:lang w:eastAsia="it-IT"/>
+        </w:rPr>
+      </w:pPr>
+      <w:r>
+        <w:rPr>
+          <w:color w:val="000000" w:themeColor="text1"/>
+        </w:rPr>
+        <w:t xml:space="preserve">Figura </w:t>
+      </w:r>
+      <w:r>
+        <w:rPr>
+          <w:color w:val="000000" w:themeColor="text1"/>
+        </w:rPr>
+        <w:fldChar w:fldCharType="begin"/>
+      </w:r>
+      <w:r>
+        <w:rPr>
+          <w:color w:val="000000" w:themeColor="text1"/>
+        </w:rPr>
+        <w:instrText xml:space="preserve"> SEQ Figura \* ARABIC </w:instrText>
+      </w:r>
+      <w:r>
+        <w:rPr>
+          <w:color w:val="000000" w:themeColor="text1"/>
+        </w:rPr>
+        <w:fldChar w:fldCharType="separate"/>
+      </w:r>
+      <w:r>
+        <w:rPr>
+          <w:noProof/>
+          <w:color w:val="000000" w:themeColor="text1"/>
+        </w:rPr>
+        <w:t>1</w:t>
+      </w:r>
+      <w:r>
+        <w:rPr>
+          <w:color w:val="000000" w:themeColor="text1"/>
+        </w:rPr>
+        <w:fldChar w:fldCharType="end"/>
+      </w:r>
+      <w:r>
+        <w:rPr>
+          <w:color w:val="000000" w:themeColor="text1"/>
+        </w:rPr>
+        <w:t>. Pseudo-codice dell'algoritmo sequenziale per prodotto matrice-vettore</w:t>
+      </w:r>
+    </w:p>
+    <w:p>
+      <w:pPr>
         <w:pStyle w:val="Titolo1"/>
         <w:spacing w:before="110"/>
       </w:pPr>
@@ -2074,6 +2171,7 @@
     <w:p/>
     <w:p>
       <w:r>
+        <w:lastRenderedPageBreak/>
         <w:t xml:space="preserve">Il processore </w:t>
       </w:r>
       <w:r>
@@ -2233,7 +2331,6 @@
     </w:p>
     <w:p>
       <w:r>
-        <w:lastRenderedPageBreak/>
         <w:t xml:space="preserve">Analogamente, il processore </w:t>
       </w:r>
       <w:r>
@@ -2344,7 +2441,7 @@
     <w:p>
       <w:pPr>
         <w:pBdr>
-          <w:bottom w:val="single" w:sz="6" w:space="20" w:color="auto"/>
+          <w:bottom w:val="single" w:sz="6" w:space="9" w:color="auto"/>
         </w:pBdr>
       </w:pPr>
       <w:r>
@@ -2397,7 +2494,7 @@
     <w:p>
       <w:pPr>
         <w:pBdr>
-          <w:bottom w:val="single" w:sz="6" w:space="20" w:color="auto"/>
+          <w:bottom w:val="single" w:sz="6" w:space="9" w:color="auto"/>
         </w:pBdr>
       </w:pPr>
       <w:r>
@@ -2407,7 +2504,7 @@
     <w:p>
       <w:pPr>
         <w:pBdr>
-          <w:bottom w:val="single" w:sz="6" w:space="20" w:color="auto"/>
+          <w:bottom w:val="single" w:sz="6" w:space="9" w:color="auto"/>
         </w:pBdr>
       </w:pPr>
       <w:r>
@@ -2423,14 +2520,14 @@
     <w:p>
       <w:pPr>
         <w:pBdr>
-          <w:bottom w:val="single" w:sz="6" w:space="20" w:color="auto"/>
+          <w:bottom w:val="single" w:sz="6" w:space="9" w:color="auto"/>
         </w:pBdr>
       </w:pPr>
     </w:p>
     <w:p>
       <w:pPr>
         <w:pBdr>
-          <w:bottom w:val="single" w:sz="6" w:space="20" w:color="auto"/>
+          <w:bottom w:val="single" w:sz="6" w:space="9" w:color="auto"/>
         </w:pBdr>
       </w:pPr>
       <w:r>
@@ -2439,9 +2536,17 @@
     </w:p>
     <w:p>
       <w:pPr>
+        <w:keepNext/>
         <w:pBdr>
-          <w:bottom w:val="single" w:sz="6" w:space="20" w:color="auto"/>
+          <w:bottom w:val="single" w:sz="6" w:space="9" w:color="auto"/>
         </w:pBdr>
+        <w:jc w:val="center"/>
+        <w:rPr>
+          <w:i/>
+          <w:iCs/>
+          <w:sz w:val="18"/>
+          <w:szCs w:val="18"/>
+        </w:rPr>
       </w:pPr>
       <w:r>
         <w:rPr>
@@ -2465,7 +2570,7 @@
                     </pic:cNvPicPr>
                   </pic:nvPicPr>
                   <pic:blipFill>
-                    <a:blip r:embed="rId10">
+                    <a:blip r:embed="rId11">
                       <a:extLst>
                         <a:ext uri="{28A0092B-C50C-407E-A947-70E740481C1C}">
                           <a14:useLocalDpi xmlns:a14="http://schemas.microsoft.com/office/drawing/2010/main" val="0"/>
@@ -2496,234 +2601,90 @@
           </wp:inline>
         </w:drawing>
       </w:r>
+      <w:r>
+        <w:rPr>
+          <w:i/>
+          <w:iCs/>
+          <w:sz w:val="18"/>
+          <w:szCs w:val="18"/>
+        </w:rPr>
+        <w:t xml:space="preserve">Figura </w:t>
+      </w:r>
+      <w:r>
+        <w:rPr>
+          <w:i/>
+          <w:iCs/>
+          <w:sz w:val="18"/>
+          <w:szCs w:val="18"/>
+        </w:rPr>
+        <w:fldChar w:fldCharType="begin"/>
+      </w:r>
+      <w:r>
+        <w:rPr>
+          <w:i/>
+          <w:iCs/>
+          <w:sz w:val="18"/>
+          <w:szCs w:val="18"/>
+        </w:rPr>
+        <w:instrText xml:space="preserve"> SEQ Figura \* ARABIC </w:instrText>
+      </w:r>
+      <w:r>
+        <w:rPr>
+          <w:i/>
+          <w:iCs/>
+          <w:sz w:val="18"/>
+          <w:szCs w:val="18"/>
+        </w:rPr>
+        <w:fldChar w:fldCharType="separate"/>
+      </w:r>
+      <w:r>
+        <w:rPr>
+          <w:i/>
+          <w:iCs/>
+          <w:noProof/>
+          <w:sz w:val="18"/>
+          <w:szCs w:val="18"/>
+        </w:rPr>
+        <w:t>2</w:t>
+      </w:r>
+      <w:r>
+        <w:rPr>
+          <w:i/>
+          <w:iCs/>
+          <w:sz w:val="18"/>
+          <w:szCs w:val="18"/>
+        </w:rPr>
+        <w:fldChar w:fldCharType="end"/>
+      </w:r>
+      <w:r>
+        <w:rPr>
+          <w:i/>
+          <w:iCs/>
+          <w:sz w:val="18"/>
+          <w:szCs w:val="18"/>
+        </w:rPr>
+        <w:t>. Distribuzione delle righe della matrice A</w:t>
+      </w:r>
+      <w:bookmarkStart w:id="3" w:name="_Toc105923612"/>
     </w:p>
     <w:p>
       <w:pPr>
         <w:pBdr>
-          <w:bottom w:val="single" w:sz="6" w:space="20" w:color="auto"/>
+          <w:bottom w:val="single" w:sz="6" w:space="9" w:color="auto"/>
         </w:pBdr>
       </w:pPr>
     </w:p>
     <w:p>
       <w:pPr>
         <w:pBdr>
-          <w:bottom w:val="single" w:sz="6" w:space="20" w:color="auto"/>
+          <w:bottom w:val="single" w:sz="6" w:space="9" w:color="auto"/>
         </w:pBdr>
       </w:pPr>
     </w:p>
     <w:p>
       <w:pPr>
         <w:pBdr>
-          <w:bottom w:val="single" w:sz="6" w:space="20" w:color="auto"/>
-        </w:pBdr>
-      </w:pPr>
-      <w:r>
-        <w:lastRenderedPageBreak/>
-        <w:t xml:space="preserve">      </w:t>
-      </w:r>
-      <w:r>
-        <w:rPr>
-          <w:noProof/>
-        </w:rPr>
-        <w:drawing>
-          <wp:inline distT="0" distB="0" distL="0" distR="0" wp14:anchorId="087879FE" wp14:editId="10ECBF45">
-            <wp:extent cx="1550194" cy="1534795"/>
-            <wp:effectExtent l="0" t="0" r="0" b="1905"/>
-            <wp:docPr id="3" name="Immagine 3"/>
-            <wp:cNvGraphicFramePr>
-              <a:graphicFrameLocks xmlns:a="http://schemas.openxmlformats.org/drawingml/2006/main" noChangeAspect="1"/>
-            </wp:cNvGraphicFramePr>
-            <a:graphic xmlns:a="http://schemas.openxmlformats.org/drawingml/2006/main">
-              <a:graphicData uri="http://schemas.openxmlformats.org/drawingml/2006/picture">
-                <pic:pic xmlns:pic="http://schemas.openxmlformats.org/drawingml/2006/picture">
-                  <pic:nvPicPr>
-                    <pic:cNvPr id="3" name="Immagine 3"/>
-                    <pic:cNvPicPr/>
-                  </pic:nvPicPr>
-                  <pic:blipFill rotWithShape="1">
-                    <a:blip r:embed="rId11">
-                      <a:extLst>
-                        <a:ext uri="{28A0092B-C50C-407E-A947-70E740481C1C}">
-                          <a14:useLocalDpi xmlns:a14="http://schemas.microsoft.com/office/drawing/2010/main" val="0"/>
-                        </a:ext>
-                      </a:extLst>
-                    </a:blip>
-                    <a:srcRect l="14456" t="10739" r="22165" b="12124"/>
-                    <a:stretch/>
-                  </pic:blipFill>
-                  <pic:spPr bwMode="auto">
-                    <a:xfrm>
-                      <a:off x="0" y="0"/>
-                      <a:ext cx="1553893" cy="1538457"/>
-                    </a:xfrm>
-                    <a:prstGeom prst="rect">
-                      <a:avLst/>
-                    </a:prstGeom>
-                    <a:ln>
-                      <a:noFill/>
-                    </a:ln>
-                    <a:extLst>
-                      <a:ext uri="{53640926-AAD7-44D8-BBD7-CCE9431645EC}">
-                        <a14:shadowObscured xmlns:a14="http://schemas.microsoft.com/office/drawing/2010/main"/>
-                      </a:ext>
-                    </a:extLst>
-                  </pic:spPr>
-                </pic:pic>
-              </a:graphicData>
-            </a:graphic>
-          </wp:inline>
-        </w:drawing>
-      </w:r>
-      <w:r>
-        <w:t xml:space="preserve">                                       </w:t>
-      </w:r>
-      <w:r>
-        <w:rPr>
-          <w:noProof/>
-        </w:rPr>
-        <w:drawing>
-          <wp:inline distT="0" distB="0" distL="0" distR="0" wp14:anchorId="10833204" wp14:editId="2D88C143">
-            <wp:extent cx="2931394" cy="1529715"/>
-            <wp:effectExtent l="0" t="0" r="2540" b="0"/>
-            <wp:docPr id="4" name="Immagine 4"/>
-            <wp:cNvGraphicFramePr>
-              <a:graphicFrameLocks xmlns:a="http://schemas.openxmlformats.org/drawingml/2006/main" noChangeAspect="1"/>
-            </wp:cNvGraphicFramePr>
-            <a:graphic xmlns:a="http://schemas.openxmlformats.org/drawingml/2006/main">
-              <a:graphicData uri="http://schemas.openxmlformats.org/drawingml/2006/picture">
-                <pic:pic xmlns:pic="http://schemas.openxmlformats.org/drawingml/2006/picture">
-                  <pic:nvPicPr>
-                    <pic:cNvPr id="4" name="Immagine 4"/>
-                    <pic:cNvPicPr/>
-                  </pic:nvPicPr>
-                  <pic:blipFill rotWithShape="1">
-                    <a:blip r:embed="rId12">
-                      <a:extLst>
-                        <a:ext uri="{28A0092B-C50C-407E-A947-70E740481C1C}">
-                          <a14:useLocalDpi xmlns:a14="http://schemas.microsoft.com/office/drawing/2010/main" val="0"/>
-                        </a:ext>
-                      </a:extLst>
-                    </a:blip>
-                    <a:srcRect l="10886" t="9618" r="6016" b="15079"/>
-                    <a:stretch/>
-                  </pic:blipFill>
-                  <pic:spPr bwMode="auto">
-                    <a:xfrm>
-                      <a:off x="0" y="0"/>
-                      <a:ext cx="2938541" cy="1533444"/>
-                    </a:xfrm>
-                    <a:prstGeom prst="rect">
-                      <a:avLst/>
-                    </a:prstGeom>
-                    <a:ln>
-                      <a:noFill/>
-                    </a:ln>
-                    <a:extLst>
-                      <a:ext uri="{53640926-AAD7-44D8-BBD7-CCE9431645EC}">
-                        <a14:shadowObscured xmlns:a14="http://schemas.microsoft.com/office/drawing/2010/main"/>
-                      </a:ext>
-                    </a:extLst>
-                  </pic:spPr>
-                </pic:pic>
-              </a:graphicData>
-            </a:graphic>
-          </wp:inline>
-        </w:drawing>
-      </w:r>
-    </w:p>
-    <w:p>
-      <w:pPr>
-        <w:pBdr>
-          <w:bottom w:val="single" w:sz="6" w:space="20" w:color="auto"/>
-        </w:pBdr>
-      </w:pPr>
-    </w:p>
-    <w:p>
-      <w:pPr>
-        <w:pBdr>
-          <w:bottom w:val="single" w:sz="6" w:space="20" w:color="auto"/>
-        </w:pBdr>
-      </w:pPr>
-      <w:r>
-        <w:rPr>
-          <w:noProof/>
-        </w:rPr>
-        <w:drawing>
-          <wp:inline distT="0" distB="0" distL="0" distR="0" wp14:anchorId="30CA4014" wp14:editId="3CB8EBC3">
-            <wp:extent cx="6248400" cy="2332355"/>
-            <wp:effectExtent l="0" t="0" r="0" b="0"/>
-            <wp:docPr id="5" name="Immagine 5"/>
-            <wp:cNvGraphicFramePr>
-              <a:graphicFrameLocks xmlns:a="http://schemas.openxmlformats.org/drawingml/2006/main" noChangeAspect="1"/>
-            </wp:cNvGraphicFramePr>
-            <a:graphic xmlns:a="http://schemas.openxmlformats.org/drawingml/2006/main">
-              <a:graphicData uri="http://schemas.openxmlformats.org/drawingml/2006/picture">
-                <pic:pic xmlns:pic="http://schemas.openxmlformats.org/drawingml/2006/picture">
-                  <pic:nvPicPr>
-                    <pic:cNvPr id="5" name="Immagine 5"/>
-                    <pic:cNvPicPr/>
-                  </pic:nvPicPr>
-                  <pic:blipFill>
-                    <a:blip r:embed="rId13">
-                      <a:extLst>
-                        <a:ext uri="{28A0092B-C50C-407E-A947-70E740481C1C}">
-                          <a14:useLocalDpi xmlns:a14="http://schemas.microsoft.com/office/drawing/2010/main" val="0"/>
-                        </a:ext>
-                      </a:extLst>
-                    </a:blip>
-                    <a:stretch>
-                      <a:fillRect/>
-                    </a:stretch>
-                  </pic:blipFill>
-                  <pic:spPr>
-                    <a:xfrm>
-                      <a:off x="0" y="0"/>
-                      <a:ext cx="6248400" cy="2332355"/>
-                    </a:xfrm>
-                    <a:prstGeom prst="rect">
-                      <a:avLst/>
-                    </a:prstGeom>
-                  </pic:spPr>
-                </pic:pic>
-              </a:graphicData>
-            </a:graphic>
-          </wp:inline>
-        </w:drawing>
-      </w:r>
-      <w:bookmarkStart w:id="2" w:name="_Toc105923612"/>
-    </w:p>
-    <w:p>
-      <w:pPr>
-        <w:pBdr>
-          <w:bottom w:val="single" w:sz="6" w:space="20" w:color="auto"/>
-        </w:pBdr>
-      </w:pPr>
-    </w:p>
-    <w:p>
-      <w:pPr>
-        <w:pBdr>
-          <w:bottom w:val="single" w:sz="6" w:space="20" w:color="auto"/>
-        </w:pBdr>
-      </w:pPr>
-    </w:p>
-    <w:p>
-      <w:pPr>
-        <w:pBdr>
-          <w:bottom w:val="single" w:sz="6" w:space="20" w:color="auto"/>
-        </w:pBdr>
-      </w:pPr>
-    </w:p>
-    <w:p>
-      <w:pPr>
-        <w:pBdr>
-          <w:bottom w:val="single" w:sz="6" w:space="20" w:color="auto"/>
-        </w:pBdr>
-      </w:pPr>
-    </w:p>
-    <w:p>
-      <w:pPr>
-        <w:pBdr>
-          <w:bottom w:val="single" w:sz="6" w:space="20" w:color="auto"/>
+          <w:bottom w:val="single" w:sz="6" w:space="9" w:color="auto"/>
         </w:pBdr>
         <w:rPr>
           <w:b/>
@@ -2739,20 +2700,21 @@
           <w:sz w:val="24"/>
           <w:szCs w:val="24"/>
         </w:rPr>
+        <w:lastRenderedPageBreak/>
         <w:t>CALCOLO DI SPEED-UP, OVERHEAD ED EFFICIENZA</w:t>
       </w:r>
     </w:p>
     <w:p>
       <w:pPr>
         <w:pBdr>
-          <w:bottom w:val="single" w:sz="6" w:space="20" w:color="auto"/>
+          <w:bottom w:val="single" w:sz="6" w:space="9" w:color="auto"/>
         </w:pBdr>
       </w:pPr>
     </w:p>
     <w:p>
       <w:pPr>
         <w:pBdr>
-          <w:bottom w:val="single" w:sz="6" w:space="20" w:color="auto"/>
+          <w:bottom w:val="single" w:sz="6" w:space="9" w:color="auto"/>
         </w:pBdr>
       </w:pPr>
       <w:r>
@@ -2782,7 +2744,7 @@
     <w:p>
       <w:pPr>
         <w:pBdr>
-          <w:bottom w:val="single" w:sz="6" w:space="20" w:color="auto"/>
+          <w:bottom w:val="single" w:sz="6" w:space="9" w:color="auto"/>
         </w:pBdr>
         <w:rPr>
           <w:i/>
@@ -2793,7 +2755,7 @@
     <w:p>
       <w:pPr>
         <w:pBdr>
-          <w:bottom w:val="single" w:sz="6" w:space="20" w:color="auto"/>
+          <w:bottom w:val="single" w:sz="6" w:space="9" w:color="auto"/>
         </w:pBdr>
         <w:ind w:firstLine="720"/>
       </w:pPr>
@@ -2900,14 +2862,14 @@
     <w:p>
       <w:pPr>
         <w:pBdr>
-          <w:bottom w:val="single" w:sz="6" w:space="20" w:color="auto"/>
+          <w:bottom w:val="single" w:sz="6" w:space="9" w:color="auto"/>
         </w:pBdr>
       </w:pPr>
     </w:p>
     <w:p>
       <w:pPr>
         <w:pBdr>
-          <w:bottom w:val="single" w:sz="6" w:space="20" w:color="auto"/>
+          <w:bottom w:val="single" w:sz="6" w:space="9" w:color="auto"/>
         </w:pBdr>
       </w:pPr>
       <w:r>
@@ -2917,14 +2879,14 @@
     <w:p>
       <w:pPr>
         <w:pBdr>
-          <w:bottom w:val="single" w:sz="6" w:space="20" w:color="auto"/>
+          <w:bottom w:val="single" w:sz="6" w:space="9" w:color="auto"/>
         </w:pBdr>
       </w:pPr>
     </w:p>
     <w:p>
       <w:pPr>
         <w:pBdr>
-          <w:bottom w:val="single" w:sz="6" w:space="20" w:color="auto"/>
+          <w:bottom w:val="single" w:sz="6" w:space="9" w:color="auto"/>
         </w:pBdr>
       </w:pPr>
       <m:oMathPara>
@@ -3037,14 +2999,14 @@
     <w:p>
       <w:pPr>
         <w:pBdr>
-          <w:bottom w:val="single" w:sz="6" w:space="20" w:color="auto"/>
+          <w:bottom w:val="single" w:sz="6" w:space="9" w:color="auto"/>
         </w:pBdr>
       </w:pPr>
     </w:p>
     <w:p>
       <w:pPr>
         <w:pBdr>
-          <w:bottom w:val="single" w:sz="6" w:space="20" w:color="auto"/>
+          <w:bottom w:val="single" w:sz="6" w:space="9" w:color="auto"/>
         </w:pBdr>
       </w:pPr>
       <w:r>
@@ -3054,14 +3016,14 @@
     <w:p>
       <w:pPr>
         <w:pBdr>
-          <w:bottom w:val="single" w:sz="6" w:space="20" w:color="auto"/>
+          <w:bottom w:val="single" w:sz="6" w:space="9" w:color="auto"/>
         </w:pBdr>
       </w:pPr>
     </w:p>
     <w:p>
       <w:pPr>
         <w:pBdr>
-          <w:bottom w:val="single" w:sz="6" w:space="20" w:color="auto"/>
+          <w:bottom w:val="single" w:sz="6" w:space="9" w:color="auto"/>
         </w:pBdr>
       </w:pPr>
       <w:r>
@@ -3125,14 +3087,14 @@
     <w:p>
       <w:pPr>
         <w:pBdr>
-          <w:bottom w:val="single" w:sz="6" w:space="20" w:color="auto"/>
+          <w:bottom w:val="single" w:sz="6" w:space="9" w:color="auto"/>
         </w:pBdr>
       </w:pPr>
     </w:p>
     <w:p>
       <w:pPr>
         <w:pBdr>
-          <w:bottom w:val="single" w:sz="6" w:space="20" w:color="auto"/>
+          <w:bottom w:val="single" w:sz="6" w:space="9" w:color="auto"/>
         </w:pBdr>
       </w:pPr>
       <w:r>
@@ -3162,14 +3124,14 @@
     <w:p>
       <w:pPr>
         <w:pBdr>
-          <w:bottom w:val="single" w:sz="6" w:space="20" w:color="auto"/>
+          <w:bottom w:val="single" w:sz="6" w:space="9" w:color="auto"/>
         </w:pBdr>
       </w:pPr>
     </w:p>
     <w:p>
       <w:pPr>
         <w:pBdr>
-          <w:bottom w:val="single" w:sz="6" w:space="20" w:color="auto"/>
+          <w:bottom w:val="single" w:sz="6" w:space="9" w:color="auto"/>
         </w:pBdr>
         <w:jc w:val="center"/>
       </w:pPr>
@@ -3294,7 +3256,7 @@
     <w:p>
       <w:pPr>
         <w:pBdr>
-          <w:bottom w:val="single" w:sz="6" w:space="20" w:color="auto"/>
+          <w:bottom w:val="single" w:sz="6" w:space="9" w:color="auto"/>
         </w:pBdr>
       </w:pPr>
       <m:oMathPara>
@@ -3354,14 +3316,14 @@
     <w:p>
       <w:pPr>
         <w:pBdr>
-          <w:bottom w:val="single" w:sz="6" w:space="20" w:color="auto"/>
+          <w:bottom w:val="single" w:sz="6" w:space="9" w:color="auto"/>
         </w:pBdr>
       </w:pPr>
     </w:p>
     <w:p>
       <w:pPr>
         <w:pBdr>
-          <w:bottom w:val="single" w:sz="6" w:space="20" w:color="auto"/>
+          <w:bottom w:val="single" w:sz="6" w:space="9" w:color="auto"/>
         </w:pBdr>
       </w:pPr>
       <w:r>
@@ -3421,7 +3383,7 @@
     <w:p>
       <w:pPr>
         <w:pBdr>
-          <w:bottom w:val="single" w:sz="6" w:space="20" w:color="auto"/>
+          <w:bottom w:val="single" w:sz="6" w:space="9" w:color="auto"/>
         </w:pBdr>
         <w:jc w:val="center"/>
       </w:pPr>
@@ -3567,14 +3529,14 @@
     <w:p>
       <w:pPr>
         <w:pBdr>
-          <w:bottom w:val="single" w:sz="6" w:space="20" w:color="auto"/>
+          <w:bottom w:val="single" w:sz="6" w:space="9" w:color="auto"/>
         </w:pBdr>
       </w:pPr>
     </w:p>
     <w:p>
       <w:pPr>
         <w:pBdr>
-          <w:bottom w:val="single" w:sz="6" w:space="20" w:color="auto"/>
+          <w:bottom w:val="single" w:sz="6" w:space="9" w:color="auto"/>
         </w:pBdr>
         <w:rPr>
           <w:b/>
@@ -3590,7 +3552,6 @@
           <w:sz w:val="24"/>
           <w:szCs w:val="24"/>
         </w:rPr>
-        <w:lastRenderedPageBreak/>
         <w:t>SPEED</w:t>
       </w:r>
       <w:r>
@@ -3615,7 +3576,7 @@
     <w:p>
       <w:pPr>
         <w:pBdr>
-          <w:bottom w:val="single" w:sz="6" w:space="20" w:color="auto"/>
+          <w:bottom w:val="single" w:sz="6" w:space="9" w:color="auto"/>
         </w:pBdr>
       </w:pPr>
       <w:r>
@@ -3634,14 +3595,14 @@
     <w:p>
       <w:pPr>
         <w:pBdr>
-          <w:bottom w:val="single" w:sz="6" w:space="20" w:color="auto"/>
+          <w:bottom w:val="single" w:sz="6" w:space="9" w:color="auto"/>
         </w:pBdr>
       </w:pPr>
     </w:p>
     <w:p>
       <w:pPr>
         <w:pBdr>
-          <w:bottom w:val="single" w:sz="6" w:space="20" w:color="auto"/>
+          <w:bottom w:val="single" w:sz="6" w:space="9" w:color="auto"/>
         </w:pBdr>
       </w:pPr>
       <m:oMathPara>
@@ -3878,14 +3839,14 @@
     <w:p>
       <w:pPr>
         <w:pBdr>
-          <w:bottom w:val="single" w:sz="6" w:space="20" w:color="auto"/>
+          <w:bottom w:val="single" w:sz="6" w:space="9" w:color="auto"/>
         </w:pBdr>
       </w:pPr>
     </w:p>
     <w:p>
       <w:pPr>
         <w:pBdr>
-          <w:bottom w:val="single" w:sz="6" w:space="20" w:color="auto"/>
+          <w:bottom w:val="single" w:sz="6" w:space="9" w:color="auto"/>
         </w:pBdr>
       </w:pPr>
       <w:r>
@@ -3895,21 +3856,21 @@
     <w:p>
       <w:pPr>
         <w:pBdr>
-          <w:bottom w:val="single" w:sz="6" w:space="20" w:color="auto"/>
+          <w:bottom w:val="single" w:sz="6" w:space="9" w:color="auto"/>
         </w:pBdr>
       </w:pPr>
     </w:p>
     <w:p>
       <w:pPr>
         <w:pBdr>
-          <w:bottom w:val="single" w:sz="6" w:space="20" w:color="auto"/>
+          <w:bottom w:val="single" w:sz="6" w:space="9" w:color="auto"/>
         </w:pBdr>
       </w:pPr>
     </w:p>
     <w:p>
       <w:pPr>
         <w:pBdr>
-          <w:bottom w:val="single" w:sz="6" w:space="20" w:color="auto"/>
+          <w:bottom w:val="single" w:sz="6" w:space="9" w:color="auto"/>
         </w:pBdr>
         <w:rPr>
           <w:b/>
@@ -3931,7 +3892,7 @@
     <w:p>
       <w:pPr>
         <w:pBdr>
-          <w:bottom w:val="single" w:sz="6" w:space="20" w:color="auto"/>
+          <w:bottom w:val="single" w:sz="6" w:space="9" w:color="auto"/>
         </w:pBdr>
       </w:pPr>
       <w:r>
@@ -3941,14 +3902,14 @@
     <w:p>
       <w:pPr>
         <w:pBdr>
-          <w:bottom w:val="single" w:sz="6" w:space="20" w:color="auto"/>
+          <w:bottom w:val="single" w:sz="6" w:space="9" w:color="auto"/>
         </w:pBdr>
       </w:pPr>
     </w:p>
     <w:p>
       <w:pPr>
         <w:pBdr>
-          <w:bottom w:val="single" w:sz="6" w:space="20" w:color="auto"/>
+          <w:bottom w:val="single" w:sz="6" w:space="9" w:color="auto"/>
         </w:pBdr>
         <w:jc w:val="center"/>
       </w:pPr>
@@ -4208,14 +4169,14 @@
     <w:p>
       <w:pPr>
         <w:pBdr>
-          <w:bottom w:val="single" w:sz="6" w:space="20" w:color="auto"/>
+          <w:bottom w:val="single" w:sz="6" w:space="9" w:color="auto"/>
         </w:pBdr>
       </w:pPr>
     </w:p>
     <w:p>
       <w:pPr>
         <w:pBdr>
-          <w:bottom w:val="single" w:sz="6" w:space="20" w:color="auto"/>
+          <w:bottom w:val="single" w:sz="6" w:space="9" w:color="auto"/>
         </w:pBdr>
       </w:pPr>
       <w:r>
@@ -4228,14 +4189,14 @@
     <w:p>
       <w:pPr>
         <w:pBdr>
-          <w:bottom w:val="single" w:sz="6" w:space="20" w:color="auto"/>
+          <w:bottom w:val="single" w:sz="6" w:space="9" w:color="auto"/>
         </w:pBdr>
       </w:pPr>
     </w:p>
     <w:p>
       <w:pPr>
         <w:pBdr>
-          <w:bottom w:val="single" w:sz="6" w:space="20" w:color="auto"/>
+          <w:bottom w:val="single" w:sz="6" w:space="9" w:color="auto"/>
         </w:pBdr>
         <w:rPr>
           <w:b/>
@@ -4257,7 +4218,7 @@
     <w:p>
       <w:pPr>
         <w:pBdr>
-          <w:bottom w:val="single" w:sz="6" w:space="20" w:color="auto"/>
+          <w:bottom w:val="single" w:sz="6" w:space="9" w:color="auto"/>
         </w:pBdr>
       </w:pPr>
       <w:r>
@@ -4267,14 +4228,14 @@
     <w:p>
       <w:pPr>
         <w:pBdr>
-          <w:bottom w:val="single" w:sz="6" w:space="20" w:color="auto"/>
+          <w:bottom w:val="single" w:sz="6" w:space="9" w:color="auto"/>
         </w:pBdr>
       </w:pPr>
     </w:p>
     <w:p>
       <w:pPr>
         <w:pBdr>
-          <w:bottom w:val="single" w:sz="6" w:space="20" w:color="auto"/>
+          <w:bottom w:val="single" w:sz="6" w:space="9" w:color="auto"/>
         </w:pBdr>
       </w:pPr>
       <m:oMathPara>
@@ -4613,24 +4574,25 @@
     <w:p>
       <w:pPr>
         <w:pBdr>
-          <w:bottom w:val="single" w:sz="6" w:space="20" w:color="auto"/>
+          <w:bottom w:val="single" w:sz="6" w:space="9" w:color="auto"/>
         </w:pBdr>
       </w:pPr>
       <w:r>
+        <w:lastRenderedPageBreak/>
         <w:t>Nel nostro caso, l’efficienza è pari a quella ideale.</w:t>
       </w:r>
     </w:p>
     <w:p>
       <w:pPr>
         <w:pBdr>
-          <w:bottom w:val="single" w:sz="6" w:space="20" w:color="auto"/>
+          <w:bottom w:val="single" w:sz="6" w:space="9" w:color="auto"/>
         </w:pBdr>
       </w:pPr>
     </w:p>
     <w:p>
       <w:pPr>
         <w:pBdr>
-          <w:bottom w:val="single" w:sz="6" w:space="20" w:color="auto"/>
+          <w:bottom w:val="single" w:sz="6" w:space="9" w:color="auto"/>
         </w:pBdr>
       </w:pPr>
       <w:r>
@@ -4640,14 +4602,14 @@
     <w:p>
       <w:pPr>
         <w:pBdr>
-          <w:bottom w:val="single" w:sz="6" w:space="20" w:color="auto"/>
+          <w:bottom w:val="single" w:sz="6" w:space="9" w:color="auto"/>
         </w:pBdr>
       </w:pPr>
     </w:p>
     <w:p>
       <w:pPr>
         <w:pBdr>
-          <w:bottom w:val="single" w:sz="6" w:space="20" w:color="auto"/>
+          <w:bottom w:val="single" w:sz="6" w:space="9" w:color="auto"/>
         </w:pBdr>
         <w:rPr>
           <w:b/>
@@ -4669,7 +4631,7 @@
     <w:p>
       <w:pPr>
         <w:pBdr>
-          <w:bottom w:val="single" w:sz="6" w:space="20" w:color="auto"/>
+          <w:bottom w:val="single" w:sz="6" w:space="9" w:color="auto"/>
         </w:pBdr>
       </w:pPr>
       <w:r>
@@ -4778,14 +4740,14 @@
     <w:p>
       <w:pPr>
         <w:pBdr>
-          <w:bottom w:val="single" w:sz="6" w:space="20" w:color="auto"/>
+          <w:bottom w:val="single" w:sz="6" w:space="9" w:color="auto"/>
         </w:pBdr>
       </w:pPr>
     </w:p>
     <w:p>
       <w:pPr>
         <w:pBdr>
-          <w:bottom w:val="single" w:sz="6" w:space="20" w:color="auto"/>
+          <w:bottom w:val="single" w:sz="6" w:space="9" w:color="auto"/>
         </w:pBdr>
       </w:pPr>
       <m:oMathPara>
@@ -5136,14 +5098,14 @@
     <w:p>
       <w:pPr>
         <w:pBdr>
-          <w:bottom w:val="single" w:sz="6" w:space="20" w:color="auto"/>
+          <w:bottom w:val="single" w:sz="6" w:space="9" w:color="auto"/>
         </w:pBdr>
       </w:pPr>
     </w:p>
     <w:p>
       <w:pPr>
         <w:pBdr>
-          <w:bottom w:val="single" w:sz="6" w:space="20" w:color="auto"/>
+          <w:bottom w:val="single" w:sz="6" w:space="9" w:color="auto"/>
         </w:pBdr>
       </w:pPr>
       <w:r>
@@ -5204,7 +5166,7 @@
     <w:p>
       <w:pPr>
         <w:pBdr>
-          <w:bottom w:val="single" w:sz="6" w:space="20" w:color="auto"/>
+          <w:bottom w:val="single" w:sz="6" w:space="9" w:color="auto"/>
         </w:pBdr>
       </w:pPr>
       <w:r>
@@ -5440,14 +5402,14 @@
     <w:p>
       <w:pPr>
         <w:pBdr>
-          <w:bottom w:val="single" w:sz="6" w:space="20" w:color="auto"/>
+          <w:bottom w:val="single" w:sz="6" w:space="9" w:color="auto"/>
         </w:pBdr>
       </w:pPr>
     </w:p>
     <w:p>
       <w:pPr>
         <w:pBdr>
-          <w:bottom w:val="single" w:sz="6" w:space="20" w:color="auto"/>
+          <w:bottom w:val="single" w:sz="6" w:space="9" w:color="auto"/>
         </w:pBdr>
       </w:pPr>
       <w:r>
@@ -5507,14 +5469,14 @@
     <w:p>
       <w:pPr>
         <w:pBdr>
-          <w:bottom w:val="single" w:sz="6" w:space="20" w:color="auto"/>
+          <w:bottom w:val="single" w:sz="6" w:space="9" w:color="auto"/>
         </w:pBdr>
       </w:pPr>
     </w:p>
     <w:p>
       <w:pPr>
         <w:pBdr>
-          <w:bottom w:val="single" w:sz="6" w:space="20" w:color="auto"/>
+          <w:bottom w:val="single" w:sz="6" w:space="9" w:color="auto"/>
         </w:pBdr>
         <w:rPr>
           <w:b/>
@@ -5563,7 +5525,7 @@
     <w:p>
       <w:pPr>
         <w:pBdr>
-          <w:bottom w:val="single" w:sz="6" w:space="20" w:color="auto"/>
+          <w:bottom w:val="single" w:sz="6" w:space="9" w:color="auto"/>
         </w:pBdr>
       </w:pPr>
       <w:r>
@@ -5587,7 +5549,7 @@
     <w:p>
       <w:pPr>
         <w:pBdr>
-          <w:bottom w:val="single" w:sz="6" w:space="20" w:color="auto"/>
+          <w:bottom w:val="single" w:sz="6" w:space="9" w:color="auto"/>
         </w:pBdr>
       </w:pPr>
       <m:oMathPara>
@@ -5700,14 +5662,14 @@
     <w:p>
       <w:pPr>
         <w:pBdr>
-          <w:bottom w:val="single" w:sz="6" w:space="20" w:color="auto"/>
+          <w:bottom w:val="single" w:sz="6" w:space="9" w:color="auto"/>
         </w:pBdr>
       </w:pPr>
     </w:p>
     <w:p>
       <w:pPr>
         <w:pBdr>
-          <w:bottom w:val="single" w:sz="6" w:space="20" w:color="auto"/>
+          <w:bottom w:val="single" w:sz="6" w:space="9" w:color="auto"/>
         </w:pBdr>
       </w:pPr>
       <w:r>
@@ -5856,7 +5818,7 @@
     <w:p>
       <w:pPr>
         <w:pBdr>
-          <w:bottom w:val="single" w:sz="6" w:space="20" w:color="auto"/>
+          <w:bottom w:val="single" w:sz="6" w:space="9" w:color="auto"/>
         </w:pBdr>
       </w:pPr>
       <w:r>
@@ -5866,7 +5828,7 @@
     <w:p>
       <w:pPr>
         <w:pBdr>
-          <w:bottom w:val="single" w:sz="6" w:space="20" w:color="auto"/>
+          <w:bottom w:val="single" w:sz="6" w:space="9" w:color="auto"/>
         </w:pBdr>
       </w:pPr>
       <m:oMathPara>
@@ -6073,14 +6035,14 @@
     <w:p>
       <w:pPr>
         <w:pBdr>
-          <w:bottom w:val="single" w:sz="6" w:space="20" w:color="auto"/>
+          <w:bottom w:val="single" w:sz="6" w:space="9" w:color="auto"/>
         </w:pBdr>
       </w:pPr>
     </w:p>
     <w:p>
       <w:pPr>
         <w:pBdr>
-          <w:bottom w:val="single" w:sz="6" w:space="20" w:color="auto"/>
+          <w:bottom w:val="single" w:sz="6" w:space="9" w:color="auto"/>
         </w:pBdr>
       </w:pPr>
       <w:r>
@@ -6104,14 +6066,14 @@
     <w:p>
       <w:pPr>
         <w:pBdr>
-          <w:bottom w:val="single" w:sz="6" w:space="20" w:color="auto"/>
+          <w:bottom w:val="single" w:sz="6" w:space="9" w:color="auto"/>
         </w:pBdr>
       </w:pPr>
     </w:p>
     <w:p>
       <w:pPr>
         <w:pBdr>
-          <w:bottom w:val="single" w:sz="6" w:space="20" w:color="auto"/>
+          <w:bottom w:val="single" w:sz="6" w:space="9" w:color="auto"/>
         </w:pBdr>
       </w:pPr>
       <m:oMathPara>
@@ -6282,14 +6244,14 @@
     <w:p>
       <w:pPr>
         <w:pBdr>
-          <w:bottom w:val="single" w:sz="6" w:space="20" w:color="auto"/>
+          <w:bottom w:val="single" w:sz="6" w:space="9" w:color="auto"/>
         </w:pBdr>
       </w:pPr>
     </w:p>
     <w:p>
       <w:pPr>
         <w:pBdr>
-          <w:bottom w:val="single" w:sz="6" w:space="20" w:color="auto"/>
+          <w:bottom w:val="single" w:sz="6" w:space="9" w:color="auto"/>
         </w:pBdr>
         <w:rPr>
           <w:b/>
@@ -6311,7 +6273,7 @@
     <w:p>
       <w:pPr>
         <w:pBdr>
-          <w:bottom w:val="single" w:sz="6" w:space="20" w:color="auto"/>
+          <w:bottom w:val="single" w:sz="6" w:space="9" w:color="auto"/>
         </w:pBdr>
       </w:pPr>
       <w:r>
@@ -6321,7 +6283,7 @@
     <w:p>
       <w:pPr>
         <w:pBdr>
-          <w:bottom w:val="single" w:sz="6" w:space="20" w:color="auto"/>
+          <w:bottom w:val="single" w:sz="6" w:space="9" w:color="auto"/>
         </w:pBdr>
         <w:jc w:val="center"/>
       </w:pPr>
@@ -6452,7 +6414,7 @@
     <w:p>
       <w:pPr>
         <w:pBdr>
-          <w:bottom w:val="single" w:sz="6" w:space="20" w:color="auto"/>
+          <w:bottom w:val="single" w:sz="6" w:space="9" w:color="auto"/>
         </w:pBdr>
         <w:jc w:val="center"/>
       </w:pPr>
@@ -6601,7 +6563,7 @@
     <w:p>
       <w:pPr>
         <w:pBdr>
-          <w:bottom w:val="single" w:sz="6" w:space="20" w:color="auto"/>
+          <w:bottom w:val="single" w:sz="6" w:space="9" w:color="auto"/>
         </w:pBdr>
       </w:pPr>
       <m:oMathPara>
@@ -6661,21 +6623,21 @@
     <w:p>
       <w:pPr>
         <w:pBdr>
-          <w:bottom w:val="single" w:sz="6" w:space="20" w:color="auto"/>
+          <w:bottom w:val="single" w:sz="6" w:space="9" w:color="auto"/>
         </w:pBdr>
       </w:pPr>
     </w:p>
     <w:p>
       <w:pPr>
         <w:pBdr>
-          <w:bottom w:val="single" w:sz="6" w:space="20" w:color="auto"/>
+          <w:bottom w:val="single" w:sz="6" w:space="9" w:color="auto"/>
         </w:pBdr>
       </w:pPr>
     </w:p>
     <w:p>
       <w:pPr>
         <w:pBdr>
-          <w:bottom w:val="single" w:sz="6" w:space="20" w:color="auto"/>
+          <w:bottom w:val="single" w:sz="6" w:space="9" w:color="auto"/>
         </w:pBdr>
         <w:rPr>
           <w:b/>
@@ -6697,14 +6659,14 @@
     <w:p>
       <w:pPr>
         <w:pBdr>
-          <w:bottom w:val="single" w:sz="6" w:space="20" w:color="auto"/>
+          <w:bottom w:val="single" w:sz="6" w:space="9" w:color="auto"/>
         </w:pBdr>
       </w:pPr>
     </w:p>
     <w:p>
       <w:pPr>
         <w:pBdr>
-          <w:bottom w:val="single" w:sz="6" w:space="20" w:color="auto"/>
+          <w:bottom w:val="single" w:sz="6" w:space="9" w:color="auto"/>
         </w:pBdr>
         <w:jc w:val="center"/>
       </w:pPr>
@@ -6862,14 +6824,14 @@
     <w:p>
       <w:pPr>
         <w:pBdr>
-          <w:bottom w:val="single" w:sz="6" w:space="20" w:color="auto"/>
+          <w:bottom w:val="single" w:sz="6" w:space="9" w:color="auto"/>
         </w:pBdr>
       </w:pPr>
     </w:p>
     <w:p>
       <w:pPr>
         <w:pBdr>
-          <w:bottom w:val="single" w:sz="6" w:space="20" w:color="auto"/>
+          <w:bottom w:val="single" w:sz="6" w:space="9" w:color="auto"/>
         </w:pBdr>
         <w:rPr>
           <w:b/>
@@ -6891,14 +6853,14 @@
     <w:p>
       <w:pPr>
         <w:pBdr>
-          <w:bottom w:val="single" w:sz="6" w:space="20" w:color="auto"/>
+          <w:bottom w:val="single" w:sz="6" w:space="9" w:color="auto"/>
         </w:pBdr>
       </w:pPr>
     </w:p>
     <w:p>
       <w:pPr>
         <w:pBdr>
-          <w:bottom w:val="single" w:sz="6" w:space="20" w:color="auto"/>
+          <w:bottom w:val="single" w:sz="6" w:space="9" w:color="auto"/>
         </w:pBdr>
       </w:pPr>
       <m:oMathPara>
@@ -7167,14 +7129,14 @@
     <w:p>
       <w:pPr>
         <w:pBdr>
-          <w:bottom w:val="single" w:sz="6" w:space="20" w:color="auto"/>
+          <w:bottom w:val="single" w:sz="6" w:space="9" w:color="auto"/>
         </w:pBdr>
       </w:pPr>
     </w:p>
     <w:p>
       <w:pPr>
         <w:pBdr>
-          <w:bottom w:val="single" w:sz="6" w:space="20" w:color="auto"/>
+          <w:bottom w:val="single" w:sz="6" w:space="9" w:color="auto"/>
         </w:pBdr>
         <w:rPr>
           <w:b/>
@@ -7187,7 +7149,7 @@
     <w:p>
       <w:pPr>
         <w:pBdr>
-          <w:bottom w:val="single" w:sz="6" w:space="20" w:color="auto"/>
+          <w:bottom w:val="single" w:sz="6" w:space="9" w:color="auto"/>
         </w:pBdr>
         <w:rPr>
           <w:b/>
@@ -7209,7 +7171,7 @@
     <w:p>
       <w:pPr>
         <w:pBdr>
-          <w:bottom w:val="single" w:sz="6" w:space="20" w:color="auto"/>
+          <w:bottom w:val="single" w:sz="6" w:space="9" w:color="auto"/>
         </w:pBdr>
         <w:jc w:val="center"/>
       </w:pPr>
@@ -7481,14 +7443,14 @@
     <w:p>
       <w:pPr>
         <w:pBdr>
-          <w:bottom w:val="single" w:sz="6" w:space="20" w:color="auto"/>
+          <w:bottom w:val="single" w:sz="6" w:space="9" w:color="auto"/>
         </w:pBdr>
       </w:pPr>
     </w:p>
     <w:p>
       <w:pPr>
         <w:pBdr>
-          <w:bottom w:val="single" w:sz="6" w:space="20" w:color="auto"/>
+          <w:bottom w:val="single" w:sz="6" w:space="9" w:color="auto"/>
         </w:pBdr>
         <w:rPr>
           <w:b/>
@@ -7510,14 +7472,14 @@
     <w:p>
       <w:pPr>
         <w:pBdr>
-          <w:bottom w:val="single" w:sz="6" w:space="20" w:color="auto"/>
+          <w:bottom w:val="single" w:sz="6" w:space="9" w:color="auto"/>
         </w:pBdr>
       </w:pPr>
     </w:p>
     <w:p>
       <w:pPr>
         <w:pBdr>
-          <w:bottom w:val="single" w:sz="6" w:space="20" w:color="auto"/>
+          <w:bottom w:val="single" w:sz="6" w:space="9" w:color="auto"/>
         </w:pBdr>
       </w:pPr>
       <m:oMathPara>
@@ -7836,14 +7798,14 @@
     <w:p>
       <w:pPr>
         <w:pBdr>
-          <w:bottom w:val="single" w:sz="6" w:space="20" w:color="auto"/>
+          <w:bottom w:val="single" w:sz="6" w:space="9" w:color="auto"/>
         </w:pBdr>
       </w:pPr>
     </w:p>
     <w:p>
       <w:pPr>
         <w:pBdr>
-          <w:bottom w:val="single" w:sz="6" w:space="20" w:color="auto"/>
+          <w:bottom w:val="single" w:sz="6" w:space="9" w:color="auto"/>
         </w:pBdr>
         <w:rPr>
           <w:b/>
@@ -7883,7 +7845,7 @@
     <w:p>
       <w:pPr>
         <w:pBdr>
-          <w:bottom w:val="single" w:sz="6" w:space="20" w:color="auto"/>
+          <w:bottom w:val="single" w:sz="6" w:space="9" w:color="auto"/>
         </w:pBdr>
       </w:pPr>
       <w:r>
@@ -7907,7 +7869,7 @@
     <w:p>
       <w:pPr>
         <w:pBdr>
-          <w:bottom w:val="single" w:sz="6" w:space="20" w:color="auto"/>
+          <w:bottom w:val="single" w:sz="6" w:space="9" w:color="auto"/>
         </w:pBdr>
       </w:pPr>
       <m:oMathPara>
@@ -8064,18 +8026,17 @@
     <w:p>
       <w:pPr>
         <w:pBdr>
-          <w:bottom w:val="single" w:sz="6" w:space="20" w:color="auto"/>
+          <w:bottom w:val="single" w:sz="6" w:space="9" w:color="auto"/>
         </w:pBdr>
       </w:pPr>
     </w:p>
     <w:p>
       <w:pPr>
         <w:pBdr>
-          <w:bottom w:val="single" w:sz="6" w:space="20" w:color="auto"/>
+          <w:bottom w:val="single" w:sz="6" w:space="9" w:color="auto"/>
         </w:pBdr>
       </w:pPr>
       <w:r>
-        <w:lastRenderedPageBreak/>
         <w:t xml:space="preserve">Ad ogni modo nella soluzione proposta, </w:t>
       </w:r>
       <w:r>
@@ -8147,10 +8108,194 @@
     </w:p>
     <w:p>
       <w:pPr>
+        <w:pBdr>
+          <w:bottom w:val="single" w:sz="6" w:space="9" w:color="auto"/>
+        </w:pBdr>
+      </w:pPr>
+    </w:p>
+    <w:p>
+      <w:pPr>
+        <w:pBdr>
+          <w:bottom w:val="single" w:sz="6" w:space="9" w:color="auto"/>
+        </w:pBdr>
+      </w:pPr>
+    </w:p>
+    <w:p>
+      <w:pPr>
+        <w:pBdr>
+          <w:bottom w:val="single" w:sz="6" w:space="9" w:color="auto"/>
+        </w:pBdr>
+      </w:pPr>
+    </w:p>
+    <w:p>
+      <w:pPr>
+        <w:pBdr>
+          <w:bottom w:val="single" w:sz="6" w:space="9" w:color="auto"/>
+        </w:pBdr>
+      </w:pPr>
+    </w:p>
+    <w:p>
+      <w:pPr>
+        <w:pBdr>
+          <w:bottom w:val="single" w:sz="6" w:space="9" w:color="auto"/>
+        </w:pBdr>
+      </w:pPr>
+    </w:p>
+    <w:p>
+      <w:pPr>
+        <w:pBdr>
+          <w:bottom w:val="single" w:sz="6" w:space="9" w:color="auto"/>
+        </w:pBdr>
+      </w:pPr>
+    </w:p>
+    <w:p>
+      <w:pPr>
+        <w:pBdr>
+          <w:bottom w:val="single" w:sz="6" w:space="9" w:color="auto"/>
+        </w:pBdr>
+      </w:pPr>
+    </w:p>
+    <w:p>
+      <w:pPr>
+        <w:pBdr>
+          <w:bottom w:val="single" w:sz="6" w:space="9" w:color="auto"/>
+        </w:pBdr>
+      </w:pPr>
+    </w:p>
+    <w:p>
+      <w:pPr>
+        <w:pBdr>
+          <w:bottom w:val="single" w:sz="6" w:space="9" w:color="auto"/>
+        </w:pBdr>
+      </w:pPr>
+    </w:p>
+    <w:p>
+      <w:pPr>
+        <w:pBdr>
+          <w:bottom w:val="single" w:sz="6" w:space="9" w:color="auto"/>
+        </w:pBdr>
+      </w:pPr>
+    </w:p>
+    <w:p>
+      <w:pPr>
+        <w:pBdr>
+          <w:bottom w:val="single" w:sz="6" w:space="9" w:color="auto"/>
+        </w:pBdr>
+      </w:pPr>
+    </w:p>
+    <w:p>
+      <w:pPr>
+        <w:pBdr>
+          <w:bottom w:val="single" w:sz="6" w:space="9" w:color="auto"/>
+        </w:pBdr>
+      </w:pPr>
+    </w:p>
+    <w:p>
+      <w:pPr>
+        <w:pBdr>
+          <w:bottom w:val="single" w:sz="6" w:space="9" w:color="auto"/>
+        </w:pBdr>
+      </w:pPr>
+    </w:p>
+    <w:p>
+      <w:pPr>
+        <w:pBdr>
+          <w:bottom w:val="single" w:sz="6" w:space="9" w:color="auto"/>
+        </w:pBdr>
+      </w:pPr>
+    </w:p>
+    <w:p>
+      <w:pPr>
+        <w:pBdr>
+          <w:bottom w:val="single" w:sz="6" w:space="9" w:color="auto"/>
+        </w:pBdr>
+      </w:pPr>
+    </w:p>
+    <w:p>
+      <w:pPr>
+        <w:pBdr>
+          <w:bottom w:val="single" w:sz="6" w:space="9" w:color="auto"/>
+        </w:pBdr>
+      </w:pPr>
+    </w:p>
+    <w:p>
+      <w:pPr>
+        <w:pBdr>
+          <w:bottom w:val="single" w:sz="6" w:space="9" w:color="auto"/>
+        </w:pBdr>
+      </w:pPr>
+    </w:p>
+    <w:p>
+      <w:pPr>
+        <w:pBdr>
+          <w:bottom w:val="single" w:sz="6" w:space="9" w:color="auto"/>
+        </w:pBdr>
+      </w:pPr>
+    </w:p>
+    <w:p>
+      <w:pPr>
+        <w:pBdr>
+          <w:bottom w:val="single" w:sz="6" w:space="9" w:color="auto"/>
+        </w:pBdr>
+      </w:pPr>
+    </w:p>
+    <w:p>
+      <w:pPr>
+        <w:pBdr>
+          <w:bottom w:val="single" w:sz="6" w:space="9" w:color="auto"/>
+        </w:pBdr>
+      </w:pPr>
+    </w:p>
+    <w:p>
+      <w:pPr>
+        <w:pBdr>
+          <w:bottom w:val="single" w:sz="6" w:space="9" w:color="auto"/>
+        </w:pBdr>
+      </w:pPr>
+    </w:p>
+    <w:p>
+      <w:pPr>
+        <w:pBdr>
+          <w:bottom w:val="single" w:sz="6" w:space="9" w:color="auto"/>
+        </w:pBdr>
+      </w:pPr>
+    </w:p>
+    <w:p>
+      <w:pPr>
+        <w:pBdr>
+          <w:bottom w:val="single" w:sz="6" w:space="9" w:color="auto"/>
+        </w:pBdr>
+      </w:pPr>
+    </w:p>
+    <w:p>
+      <w:pPr>
+        <w:pBdr>
+          <w:bottom w:val="single" w:sz="6" w:space="9" w:color="auto"/>
+        </w:pBdr>
+      </w:pPr>
+    </w:p>
+    <w:p>
+      <w:pPr>
+        <w:pBdr>
+          <w:bottom w:val="single" w:sz="6" w:space="9" w:color="auto"/>
+        </w:pBdr>
+      </w:pPr>
+    </w:p>
+    <w:p>
+      <w:pPr>
+        <w:pBdr>
+          <w:bottom w:val="single" w:sz="6" w:space="9" w:color="auto"/>
+        </w:pBdr>
+      </w:pPr>
+    </w:p>
+    <w:p>
+      <w:pPr>
         <w:pStyle w:val="Titolo1"/>
         <w:spacing w:before="110"/>
-      </w:pPr>
-      <w:r>
+        <w:ind w:left="0"/>
+      </w:pPr>
+      <w:r>
+        <w:lastRenderedPageBreak/>
         <w:t>Descrizione dell’algoritmo parallelo</w:t>
       </w:r>
     </w:p>
@@ -8537,14 +8682,7 @@
           <w:sz w:val="22"/>
           <w:szCs w:val="22"/>
         </w:rPr>
-        <w:t>da file di testo i</w:t>
-      </w:r>
-      <w:r>
-        <w:rPr>
-          <w:sz w:val="22"/>
-          <w:szCs w:val="22"/>
-        </w:rPr>
-        <w:t xml:space="preserve">l numero di righe della matrice </w:t>
+        <w:t xml:space="preserve">da file di testo il numero di righe della matrice </w:t>
       </w:r>
       <w:r>
         <w:rPr>
@@ -9157,11 +9295,19 @@
         </w:rPr>
         <w:t xml:space="preserve"> </w:t>
       </w:r>
+      <w:proofErr w:type="spellStart"/>
       <w:r>
         <w:rPr>
           <w:rFonts w:ascii="Cascadia Code" w:hAnsi="Cascadia Code"/>
         </w:rPr>
-        <w:t>&lt;nome del file c&gt; -o &lt;nome eseguibile&gt;</w:t>
+        <w:t>MatrixVectorMultiplication_I_Strategy.c</w:t>
+      </w:r>
+      <w:proofErr w:type="spellEnd"/>
+      <w:r>
+        <w:rPr>
+          <w:rFonts w:ascii="Cascadia Code" w:hAnsi="Cascadia Code"/>
+        </w:rPr>
+        <w:t xml:space="preserve"> -o &lt;nome eseguibile&gt;</w:t>
       </w:r>
     </w:p>
     <w:p>
@@ -9265,7 +9411,6 @@
     </w:p>
     <w:p>
       <w:r>
-        <w:lastRenderedPageBreak/>
         <w:t xml:space="preserve">   </w:t>
       </w:r>
       <w:r>
@@ -9286,35 +9431,7 @@
           <w:sz w:val="22"/>
           <w:szCs w:val="22"/>
         </w:rPr>
-        <w:t xml:space="preserve">Il file di testo </w:t>
-      </w:r>
-      <w:r>
-        <w:rPr>
-          <w:sz w:val="22"/>
-          <w:szCs w:val="22"/>
-        </w:rPr>
-        <w:t xml:space="preserve">dev’essere strutturato in maniera tale che </w:t>
-      </w:r>
-      <w:r>
-        <w:rPr>
-          <w:sz w:val="22"/>
-          <w:szCs w:val="22"/>
-        </w:rPr>
-        <w:t>conten</w:t>
-      </w:r>
-      <w:r>
-        <w:rPr>
-          <w:sz w:val="22"/>
-          <w:szCs w:val="22"/>
-        </w:rPr>
-        <w:t xml:space="preserve">ga </w:t>
-      </w:r>
-      <w:r>
-        <w:rPr>
-          <w:sz w:val="22"/>
-          <w:szCs w:val="22"/>
-        </w:rPr>
-        <w:t xml:space="preserve">sequenzialmente, una riga dietro l’altra, il numero di righe della matrice </w:t>
+        <w:t xml:space="preserve">Il file di testo dev’essere strutturato in maniera tale che contenga sequenzialmente, una riga dietro l’altra, il numero di righe della matrice </w:t>
       </w:r>
       <w:r>
         <w:rPr>
@@ -9713,21 +9830,7 @@
         <w:rPr>
           <w:color w:val="000000"/>
         </w:rPr>
-        <w:t xml:space="preserve"> </w:t>
-      </w:r>
-      <w:proofErr w:type="spellStart"/>
-      <w:r>
-        <w:rPr>
-          <w:color w:val="000000"/>
-        </w:rPr>
-        <w:t>comm</w:t>
-      </w:r>
-      <w:proofErr w:type="spellEnd"/>
-      <w:r>
-        <w:rPr>
-          <w:color w:val="000000"/>
-        </w:rPr>
-        <w:t>)</w:t>
+        <w:t xml:space="preserve"> comm)</w:t>
       </w:r>
     </w:p>
     <w:p>
@@ -9786,19 +9889,7 @@
         <w:rPr>
           <w:color w:val="000000"/>
         </w:rPr>
-        <w:t>indirizzo del</w:t>
-      </w:r>
-      <w:r>
-        <w:rPr>
-          <w:color w:val="000000"/>
-        </w:rPr>
-        <w:t xml:space="preserve"> buffer</w:t>
-      </w:r>
-      <w:r>
-        <w:rPr>
-          <w:color w:val="000000"/>
-        </w:rPr>
-        <w:t xml:space="preserve"> d</w:t>
+        <w:t>indirizzo del buffer d</w:t>
       </w:r>
       <w:r>
         <w:rPr>
@@ -9934,13 +10025,7 @@
         <w:rPr>
           <w:color w:val="000000"/>
         </w:rPr>
-        <w:t>tipo di dato dei dati</w:t>
-      </w:r>
-      <w:r>
-        <w:rPr>
-          <w:color w:val="000000"/>
-        </w:rPr>
-        <w:t xml:space="preserve"> ricevere</w:t>
+        <w:t>tipo di dato dei dati ricevere</w:t>
       </w:r>
     </w:p>
     <w:p>
@@ -10129,7 +10214,7 @@
           <w:szCs w:val="22"/>
         </w:rPr>
       </w:pPr>
-      <w:bookmarkStart w:id="3" w:name="MPI_Gather"/>
+      <w:bookmarkStart w:id="4" w:name="MPI_Gather"/>
       <w:proofErr w:type="spellStart"/>
       <w:r>
         <w:rPr>
@@ -10142,7 +10227,7 @@
       </w:r>
       <w:proofErr w:type="spellEnd"/>
     </w:p>
-    <w:bookmarkEnd w:id="3"/>
+    <w:bookmarkEnd w:id="4"/>
     <w:p>
       <w:r>
         <w:rPr>
@@ -10534,13 +10619,7 @@
         <w:rPr>
           <w:color w:val="000000"/>
         </w:rPr>
-        <w:t xml:space="preserve">numero di elementi nel buffer </w:t>
-      </w:r>
-      <w:r>
-        <w:rPr>
-          <w:color w:val="000000"/>
-        </w:rPr>
-        <w:t>di ricezione</w:t>
+        <w:t>numero di elementi nel buffer di ricezione</w:t>
       </w:r>
     </w:p>
     <w:p>
@@ -10571,7 +10650,6 @@
         <w:rPr>
           <w:color w:val="000000"/>
         </w:rPr>
-        <w:lastRenderedPageBreak/>
         <w:t xml:space="preserve">tipo di dato dei dati </w:t>
       </w:r>
       <w:r>
@@ -10678,6 +10756,7 @@
           <w:sz w:val="24"/>
           <w:szCs w:val="24"/>
         </w:rPr>
+        <w:lastRenderedPageBreak/>
         <w:t xml:space="preserve">Output </w:t>
       </w:r>
       <w:proofErr w:type="spellStart"/>
@@ -10769,7 +10848,7 @@
           <w:szCs w:val="22"/>
         </w:rPr>
       </w:pPr>
-      <w:bookmarkStart w:id="4" w:name="MPI_Bcast"/>
+      <w:bookmarkStart w:id="5" w:name="MPI_Bcast"/>
       <w:proofErr w:type="spellStart"/>
       <w:r>
         <w:rPr>
@@ -10782,7 +10861,7 @@
       </w:r>
       <w:proofErr w:type="spellEnd"/>
     </w:p>
-    <w:bookmarkEnd w:id="4"/>
+    <w:bookmarkEnd w:id="5"/>
     <w:p>
       <w:pPr>
         <w:rPr>
@@ -11062,13 +11141,7 @@
         <w:rPr>
           <w:color w:val="000000"/>
         </w:rPr>
-        <w:t>numero di elementi del buffer</w:t>
-      </w:r>
-      <w:r>
-        <w:rPr>
-          <w:color w:val="000000"/>
-        </w:rPr>
-        <w:t xml:space="preserve"> </w:t>
+        <w:t xml:space="preserve">numero di elementi del buffer </w:t>
       </w:r>
     </w:p>
     <w:p>
@@ -11099,13 +11172,7 @@
         <w:rPr>
           <w:color w:val="000000"/>
         </w:rPr>
-        <w:t>tipo di dato nel buffer</w:t>
-      </w:r>
-      <w:r>
-        <w:rPr>
-          <w:color w:val="000000"/>
-        </w:rPr>
-        <w:t xml:space="preserve"> </w:t>
+        <w:t xml:space="preserve">tipo di dato nel buffer </w:t>
       </w:r>
     </w:p>
     <w:p>
@@ -11142,13 +11209,7 @@
         <w:rPr>
           <w:color w:val="000000"/>
         </w:rPr>
-        <w:t xml:space="preserve"> del broadcast root</w:t>
-      </w:r>
-      <w:r>
-        <w:rPr>
-          <w:color w:val="000000"/>
-        </w:rPr>
-        <w:t xml:space="preserve"> </w:t>
+        <w:t xml:space="preserve"> del broadcast root </w:t>
       </w:r>
     </w:p>
     <w:p>
@@ -11203,7 +11264,7 @@
           <w:szCs w:val="22"/>
         </w:rPr>
       </w:pPr>
-      <w:bookmarkStart w:id="5" w:name="MPI_Comm_rank"/>
+      <w:bookmarkStart w:id="6" w:name="MPI_Comm_rank"/>
       <w:proofErr w:type="spellStart"/>
       <w:r>
         <w:rPr>
@@ -11216,7 +11277,7 @@
       </w:r>
       <w:proofErr w:type="spellEnd"/>
     </w:p>
-    <w:bookmarkEnd w:id="5"/>
+    <w:bookmarkEnd w:id="6"/>
     <w:p>
       <w:pPr>
         <w:rPr>
@@ -11530,7 +11591,7 @@
           <w:szCs w:val="22"/>
         </w:rPr>
       </w:pPr>
-      <w:bookmarkStart w:id="6" w:name="MPI_Comm_size"/>
+      <w:bookmarkStart w:id="7" w:name="MPI_Comm_size"/>
       <w:proofErr w:type="spellStart"/>
       <w:r>
         <w:rPr>
@@ -11542,7 +11603,7 @@
       </w:r>
       <w:proofErr w:type="spellEnd"/>
     </w:p>
-    <w:bookmarkEnd w:id="6"/>
+    <w:bookmarkEnd w:id="7"/>
     <w:p>
       <w:r>
         <w:rPr>
@@ -11710,7 +11771,6 @@
           <w:sz w:val="24"/>
           <w:szCs w:val="24"/>
         </w:rPr>
-        <w:lastRenderedPageBreak/>
         <w:t xml:space="preserve">Output </w:t>
       </w:r>
       <w:proofErr w:type="spellStart"/>
@@ -11786,7 +11846,7 @@
           <w:szCs w:val="22"/>
         </w:rPr>
       </w:pPr>
-      <w:bookmarkStart w:id="7" w:name="MPI_Cart_create"/>
+      <w:bookmarkStart w:id="8" w:name="MPI_Cart_create"/>
       <w:proofErr w:type="spellStart"/>
       <w:r>
         <w:rPr>
@@ -11794,11 +11854,12 @@
           <w:sz w:val="22"/>
           <w:szCs w:val="22"/>
         </w:rPr>
+        <w:lastRenderedPageBreak/>
         <w:t>MPI_Cart_create</w:t>
       </w:r>
       <w:proofErr w:type="spellEnd"/>
     </w:p>
-    <w:bookmarkEnd w:id="7"/>
+    <w:bookmarkEnd w:id="8"/>
     <w:p>
       <w:pPr>
         <w:rPr>
@@ -12196,13 +12257,7 @@
         <w:rPr>
           <w:color w:val="000000"/>
         </w:rPr>
-        <w:t xml:space="preserve">array booleano di </w:t>
-      </w:r>
-      <w:r>
-        <w:rPr>
-          <w:color w:val="000000"/>
-        </w:rPr>
-        <w:t xml:space="preserve">dimensione </w:t>
+        <w:t xml:space="preserve">array booleano di dimensione </w:t>
       </w:r>
       <w:proofErr w:type="spellStart"/>
       <w:r>
@@ -12216,13 +12271,7 @@
         <w:rPr>
           <w:color w:val="000000"/>
         </w:rPr>
-        <w:t xml:space="preserve"> che specifica </w:t>
-      </w:r>
-      <w:r>
-        <w:rPr>
-          <w:color w:val="000000"/>
-        </w:rPr>
-        <w:t>se la griglia è periodica in ogni dimensione</w:t>
+        <w:t xml:space="preserve"> che specifica se la griglia è periodica in ogni dimensione</w:t>
       </w:r>
     </w:p>
     <w:p>
@@ -12281,7 +12330,7 @@
           <w:szCs w:val="22"/>
         </w:rPr>
       </w:pPr>
-      <w:bookmarkStart w:id="8" w:name="MPI_Barrier"/>
+      <w:bookmarkStart w:id="9" w:name="MPI_Barrier"/>
       <w:proofErr w:type="spellStart"/>
       <w:r>
         <w:rPr>
@@ -12293,7 +12342,7 @@
       </w:r>
       <w:proofErr w:type="spellEnd"/>
     </w:p>
-    <w:bookmarkEnd w:id="8"/>
+    <w:bookmarkEnd w:id="9"/>
     <w:p>
       <w:pPr>
         <w:rPr>
@@ -12466,7 +12515,7 @@
           <w:szCs w:val="22"/>
         </w:rPr>
       </w:pPr>
-      <w:bookmarkStart w:id="9" w:name="MPI_Init"/>
+      <w:bookmarkStart w:id="10" w:name="MPI_Init"/>
       <w:proofErr w:type="spellStart"/>
       <w:r>
         <w:rPr>
@@ -12478,7 +12527,7 @@
       </w:r>
       <w:proofErr w:type="spellEnd"/>
     </w:p>
-    <w:bookmarkEnd w:id="9"/>
+    <w:bookmarkEnd w:id="10"/>
     <w:p>
       <w:pPr>
         <w:rPr>
@@ -12656,7 +12705,7 @@
           <w:szCs w:val="22"/>
         </w:rPr>
       </w:pPr>
-      <w:bookmarkStart w:id="10" w:name="MPI_Finalize"/>
+      <w:bookmarkStart w:id="11" w:name="MPI_Finalize"/>
     </w:p>
     <w:p>
       <w:pPr>
@@ -12698,7 +12747,7 @@
       </w:r>
       <w:proofErr w:type="spellEnd"/>
     </w:p>
-    <w:bookmarkEnd w:id="10"/>
+    <w:bookmarkEnd w:id="11"/>
     <w:p>
       <w:pPr>
         <w:rPr>
@@ -12711,20 +12760,13 @@
           <w:color w:val="000000"/>
           <w:shd w:val="clear" w:color="auto" w:fill="FFFFFF"/>
         </w:rPr>
-        <w:t>T</w:t>
+        <w:t>Termina l’</w:t>
       </w:r>
       <w:r>
         <w:rPr>
           <w:color w:val="000000"/>
           <w:shd w:val="clear" w:color="auto" w:fill="FFFFFF"/>
         </w:rPr>
-        <w:t>ermina l’</w:t>
-      </w:r>
-      <w:r>
-        <w:rPr>
-          <w:color w:val="000000"/>
-          <w:shd w:val="clear" w:color="auto" w:fill="FFFFFF"/>
-        </w:rPr>
         <w:t>ambiente di esecuzione MPI</w:t>
       </w:r>
     </w:p>
@@ -12829,7 +12871,6 @@
           <w:sz w:val="22"/>
           <w:szCs w:val="22"/>
         </w:rPr>
-        <w:lastRenderedPageBreak/>
         <w:t>readMatrix</w:t>
       </w:r>
       <w:proofErr w:type="spellEnd"/>
@@ -14228,17 +14269,7 @@
           <w:sz w:val="24"/>
           <w:szCs w:val="24"/>
         </w:rPr>
-        <w:t xml:space="preserve">Stampa a schermo i dati di </w:t>
-      </w:r>
-      <w:r>
-        <w:rPr>
-          <w:b w:val="0"/>
-          <w:bCs w:val="0"/>
-          <w:color w:val="000000"/>
-          <w:sz w:val="24"/>
-          <w:szCs w:val="24"/>
-        </w:rPr>
-        <w:t>output ovvero il vettore y</w:t>
+        <w:t>Stampa a schermo i dati di output ovvero il vettore y</w:t>
       </w:r>
     </w:p>
     <w:p>
@@ -14265,6 +14296,7 @@
           <w:szCs w:val="20"/>
           <w:lang w:eastAsia="it-IT"/>
         </w:rPr>
+        <w:lastRenderedPageBreak/>
         <w:t>void</w:t>
       </w:r>
       <w:proofErr w:type="spellEnd"/>
@@ -15452,12 +15484,365 @@
     </w:p>
     <w:p>
       <w:pPr>
+        <w:pStyle w:val="Corpotesto"/>
+      </w:pPr>
+    </w:p>
+    <w:p>
+      <w:pPr>
+        <w:pStyle w:val="Corpotesto"/>
+        <w:rPr>
+          <w:b/>
+          <w:bCs/>
+          <w:sz w:val="24"/>
+          <w:szCs w:val="24"/>
+        </w:rPr>
+      </w:pPr>
+      <w:r>
+        <w:rPr>
+          <w:b/>
+          <w:bCs/>
+          <w:sz w:val="24"/>
+          <w:szCs w:val="24"/>
+        </w:rPr>
+        <w:t>Esempio 1</w:t>
+      </w:r>
+    </w:p>
+    <w:p>
+      <w:pPr>
+        <w:pStyle w:val="Corpotesto"/>
+      </w:pPr>
+    </w:p>
+    <w:p>
+      <w:pPr>
+        <w:pStyle w:val="Corpotesto"/>
+        <w:rPr>
+          <w:sz w:val="22"/>
+          <w:szCs w:val="22"/>
+        </w:rPr>
+      </w:pPr>
+      <w:r>
+        <w:rPr>
+          <w:sz w:val="22"/>
+          <w:szCs w:val="22"/>
+        </w:rPr>
+        <w:t xml:space="preserve">Dopo aver compilato come mostrato </w:t>
+      </w:r>
+      <w:r>
+        <w:rPr>
+          <w:b/>
+          <w:bCs/>
+          <w:sz w:val="22"/>
+          <w:szCs w:val="22"/>
+        </w:rPr>
+        <w:t>Input e Output</w:t>
+      </w:r>
+      <w:r>
+        <w:rPr>
+          <w:sz w:val="22"/>
+          <w:szCs w:val="22"/>
+        </w:rPr>
+        <w:t xml:space="preserve">, viene lanciato lo script </w:t>
+      </w:r>
+      <w:proofErr w:type="spellStart"/>
+      <w:r>
+        <w:rPr>
+          <w:sz w:val="22"/>
+          <w:szCs w:val="22"/>
+        </w:rPr>
+        <w:t>bash</w:t>
+      </w:r>
+      <w:proofErr w:type="spellEnd"/>
+      <w:r>
+        <w:rPr>
+          <w:sz w:val="22"/>
+          <w:szCs w:val="22"/>
+        </w:rPr>
+        <w:t xml:space="preserve"> employ.sh, passando il </w:t>
+      </w:r>
+      <w:proofErr w:type="spellStart"/>
+      <w:r>
+        <w:rPr>
+          <w:sz w:val="22"/>
+          <w:szCs w:val="22"/>
+        </w:rPr>
+        <w:t>machinefile</w:t>
+      </w:r>
+      <w:proofErr w:type="spellEnd"/>
+      <w:r>
+        <w:rPr>
+          <w:sz w:val="22"/>
+          <w:szCs w:val="22"/>
+        </w:rPr>
+        <w:t xml:space="preserve"> con 2 core per macchina, il numero di processori pari a 4, il nome del file eseguibile </w:t>
+      </w:r>
+      <w:proofErr w:type="spellStart"/>
+      <w:r>
+        <w:rPr>
+          <w:sz w:val="22"/>
+          <w:szCs w:val="22"/>
+        </w:rPr>
+        <w:t>mat</w:t>
+      </w:r>
+      <w:proofErr w:type="spellEnd"/>
+      <w:r>
+        <w:rPr>
+          <w:sz w:val="22"/>
+          <w:szCs w:val="22"/>
+        </w:rPr>
+        <w:t xml:space="preserve">, numero di righe pari a 10 e numero di colonne pari a 9. </w:t>
+      </w:r>
+    </w:p>
+    <w:p>
+      <w:pPr>
         <w:pStyle w:val="Titolo1"/>
         <w:spacing w:before="110"/>
         <w:rPr>
           <w:w w:val="85"/>
         </w:rPr>
       </w:pPr>
+      <w:r>
+        <w:rPr>
+          <w:noProof/>
+          <w:w w:val="85"/>
+        </w:rPr>
+        <w:drawing>
+          <wp:inline distT="0" distB="0" distL="0" distR="0" wp14:anchorId="707F09DB" wp14:editId="40E8A72A">
+            <wp:extent cx="6252210" cy="1779270"/>
+            <wp:effectExtent l="0" t="0" r="0" b="0"/>
+            <wp:docPr id="7" name="Immagine 7"/>
+            <wp:cNvGraphicFramePr>
+              <a:graphicFrameLocks xmlns:a="http://schemas.openxmlformats.org/drawingml/2006/main" noChangeAspect="1"/>
+            </wp:cNvGraphicFramePr>
+            <a:graphic xmlns:a="http://schemas.openxmlformats.org/drawingml/2006/main">
+              <a:graphicData uri="http://schemas.openxmlformats.org/drawingml/2006/picture">
+                <pic:pic xmlns:pic="http://schemas.openxmlformats.org/drawingml/2006/picture">
+                  <pic:nvPicPr>
+                    <pic:cNvPr id="0" name="Picture 2"/>
+                    <pic:cNvPicPr>
+                      <a:picLocks noChangeAspect="1" noChangeArrowheads="1"/>
+                    </pic:cNvPicPr>
+                  </pic:nvPicPr>
+                  <pic:blipFill>
+                    <a:blip r:embed="rId12" cstate="print">
+                      <a:extLst>
+                        <a:ext uri="{28A0092B-C50C-407E-A947-70E740481C1C}">
+                          <a14:useLocalDpi xmlns:a14="http://schemas.microsoft.com/office/drawing/2010/main" val="0"/>
+                        </a:ext>
+                      </a:extLst>
+                    </a:blip>
+                    <a:srcRect/>
+                    <a:stretch>
+                      <a:fillRect/>
+                    </a:stretch>
+                  </pic:blipFill>
+                  <pic:spPr bwMode="auto">
+                    <a:xfrm>
+                      <a:off x="0" y="0"/>
+                      <a:ext cx="6252210" cy="1779270"/>
+                    </a:xfrm>
+                    <a:prstGeom prst="rect">
+                      <a:avLst/>
+                    </a:prstGeom>
+                    <a:noFill/>
+                    <a:ln>
+                      <a:noFill/>
+                    </a:ln>
+                  </pic:spPr>
+                </pic:pic>
+              </a:graphicData>
+            </a:graphic>
+          </wp:inline>
+        </w:drawing>
+      </w:r>
+    </w:p>
+    <w:p>
+      <w:pPr>
+        <w:pStyle w:val="Corpotesto"/>
+        <w:rPr>
+          <w:w w:val="85"/>
+        </w:rPr>
+      </w:pPr>
+    </w:p>
+    <w:p>
+      <w:pPr>
+        <w:pStyle w:val="Corpotesto"/>
+        <w:rPr>
+          <w:sz w:val="22"/>
+          <w:szCs w:val="22"/>
+        </w:rPr>
+      </w:pPr>
+      <w:r>
+        <w:rPr>
+          <w:sz w:val="22"/>
+          <w:szCs w:val="22"/>
+        </w:rPr>
+        <w:t>Per scopi illustrativi, viene mostrato a schermo il vettore risultante</w:t>
+      </w:r>
+      <w:r>
+        <w:rPr>
+          <w:sz w:val="22"/>
+          <w:szCs w:val="22"/>
+        </w:rPr>
+        <w:t>, osservando il comportamento del programma quando il numero delle righe non è esattamente divisibile per il numero di processori</w:t>
+      </w:r>
+      <w:r>
+        <w:rPr>
+          <w:sz w:val="22"/>
+          <w:szCs w:val="22"/>
+        </w:rPr>
+        <w:t>.</w:t>
+      </w:r>
+    </w:p>
+    <w:p>
+      <w:pPr>
+        <w:pStyle w:val="Corpotesto"/>
+        <w:rPr>
+          <w:w w:val="85"/>
+        </w:rPr>
+      </w:pPr>
+    </w:p>
+    <w:p>
+      <w:pPr>
+        <w:pStyle w:val="Corpotesto"/>
+        <w:rPr>
+          <w:b/>
+          <w:bCs/>
+          <w:sz w:val="24"/>
+          <w:szCs w:val="24"/>
+        </w:rPr>
+      </w:pPr>
+      <w:r>
+        <w:rPr>
+          <w:b/>
+          <w:bCs/>
+          <w:sz w:val="24"/>
+          <w:szCs w:val="24"/>
+        </w:rPr>
+        <w:t>Esempio 2</w:t>
+      </w:r>
+    </w:p>
+    <w:p>
+      <w:pPr>
+        <w:pStyle w:val="Corpotesto"/>
+        <w:rPr>
+          <w:sz w:val="22"/>
+          <w:szCs w:val="22"/>
+        </w:rPr>
+      </w:pPr>
+      <w:r>
+        <w:rPr>
+          <w:sz w:val="22"/>
+          <w:szCs w:val="22"/>
+        </w:rPr>
+        <w:t xml:space="preserve">Dopo aver compilato come mostrato </w:t>
+      </w:r>
+      <w:r>
+        <w:rPr>
+          <w:b/>
+          <w:bCs/>
+          <w:sz w:val="22"/>
+          <w:szCs w:val="22"/>
+        </w:rPr>
+        <w:t>Input e Output</w:t>
+      </w:r>
+      <w:r>
+        <w:rPr>
+          <w:sz w:val="22"/>
+          <w:szCs w:val="22"/>
+        </w:rPr>
+        <w:t xml:space="preserve">, viene lanciato lo script </w:t>
+      </w:r>
+      <w:proofErr w:type="spellStart"/>
+      <w:r>
+        <w:rPr>
+          <w:sz w:val="22"/>
+          <w:szCs w:val="22"/>
+        </w:rPr>
+        <w:t>bash</w:t>
+      </w:r>
+      <w:proofErr w:type="spellEnd"/>
+      <w:r>
+        <w:rPr>
+          <w:sz w:val="22"/>
+          <w:szCs w:val="22"/>
+        </w:rPr>
+        <w:t xml:space="preserve"> employ.sh, passando il </w:t>
+      </w:r>
+      <w:proofErr w:type="spellStart"/>
+      <w:r>
+        <w:rPr>
+          <w:sz w:val="22"/>
+          <w:szCs w:val="22"/>
+        </w:rPr>
+        <w:t>machinefile</w:t>
+      </w:r>
+      <w:proofErr w:type="spellEnd"/>
+      <w:r>
+        <w:rPr>
+          <w:sz w:val="22"/>
+          <w:szCs w:val="22"/>
+        </w:rPr>
+        <w:t xml:space="preserve"> con </w:t>
+      </w:r>
+      <w:r>
+        <w:rPr>
+          <w:sz w:val="22"/>
+          <w:szCs w:val="22"/>
+        </w:rPr>
+        <w:t xml:space="preserve">4 </w:t>
+      </w:r>
+      <w:r>
+        <w:rPr>
+          <w:sz w:val="22"/>
+          <w:szCs w:val="22"/>
+        </w:rPr>
+        <w:t xml:space="preserve">core per macchina, il numero di processori pari a </w:t>
+      </w:r>
+      <w:r>
+        <w:rPr>
+          <w:sz w:val="22"/>
+          <w:szCs w:val="22"/>
+        </w:rPr>
+        <w:t>8</w:t>
+      </w:r>
+      <w:r>
+        <w:rPr>
+          <w:sz w:val="22"/>
+          <w:szCs w:val="22"/>
+        </w:rPr>
+        <w:t xml:space="preserve">, il nome del file eseguibile </w:t>
+      </w:r>
+      <w:proofErr w:type="spellStart"/>
+      <w:r>
+        <w:rPr>
+          <w:sz w:val="22"/>
+          <w:szCs w:val="22"/>
+        </w:rPr>
+        <w:t>mat</w:t>
+      </w:r>
+      <w:proofErr w:type="spellEnd"/>
+      <w:r>
+        <w:rPr>
+          <w:sz w:val="22"/>
+          <w:szCs w:val="22"/>
+        </w:rPr>
+        <w:t xml:space="preserve"> ed una matrice </w:t>
+      </w:r>
+      <w:r>
+        <w:rPr>
+          <w:sz w:val="22"/>
+          <w:szCs w:val="22"/>
+        </w:rPr>
+        <w:t>quadrata 16x16.</w:t>
+      </w:r>
+    </w:p>
+    <w:p>
+      <w:pPr>
+        <w:pStyle w:val="Corpotesto"/>
+        <w:rPr>
+          <w:w w:val="85"/>
+        </w:rPr>
+      </w:pPr>
     </w:p>
     <w:p>
       <w:pPr>
@@ -15467,6 +15852,100 @@
           <w:w w:val="85"/>
         </w:rPr>
       </w:pPr>
+      <w:r>
+        <w:rPr>
+          <w:noProof/>
+          <w:w w:val="85"/>
+        </w:rPr>
+        <w:drawing>
+          <wp:inline distT="0" distB="0" distL="0" distR="0" wp14:anchorId="24E7B92F" wp14:editId="6025E8E2">
+            <wp:extent cx="6252210" cy="2190115"/>
+            <wp:effectExtent l="0" t="0" r="0" b="635"/>
+            <wp:docPr id="6" name="Immagine 6"/>
+            <wp:cNvGraphicFramePr>
+              <a:graphicFrameLocks xmlns:a="http://schemas.openxmlformats.org/drawingml/2006/main" noChangeAspect="1"/>
+            </wp:cNvGraphicFramePr>
+            <a:graphic xmlns:a="http://schemas.openxmlformats.org/drawingml/2006/main">
+              <a:graphicData uri="http://schemas.openxmlformats.org/drawingml/2006/picture">
+                <pic:pic xmlns:pic="http://schemas.openxmlformats.org/drawingml/2006/picture">
+                  <pic:nvPicPr>
+                    <pic:cNvPr id="0" name="Picture 1"/>
+                    <pic:cNvPicPr>
+                      <a:picLocks noChangeAspect="1" noChangeArrowheads="1"/>
+                    </pic:cNvPicPr>
+                  </pic:nvPicPr>
+                  <pic:blipFill>
+                    <a:blip r:embed="rId13" cstate="print">
+                      <a:extLst>
+                        <a:ext uri="{28A0092B-C50C-407E-A947-70E740481C1C}">
+                          <a14:useLocalDpi xmlns:a14="http://schemas.microsoft.com/office/drawing/2010/main" val="0"/>
+                        </a:ext>
+                      </a:extLst>
+                    </a:blip>
+                    <a:srcRect/>
+                    <a:stretch>
+                      <a:fillRect/>
+                    </a:stretch>
+                  </pic:blipFill>
+                  <pic:spPr bwMode="auto">
+                    <a:xfrm>
+                      <a:off x="0" y="0"/>
+                      <a:ext cx="6252210" cy="2190115"/>
+                    </a:xfrm>
+                    <a:prstGeom prst="rect">
+                      <a:avLst/>
+                    </a:prstGeom>
+                    <a:noFill/>
+                    <a:ln>
+                      <a:noFill/>
+                    </a:ln>
+                  </pic:spPr>
+                </pic:pic>
+              </a:graphicData>
+            </a:graphic>
+          </wp:inline>
+        </w:drawing>
+      </w:r>
+    </w:p>
+    <w:p>
+      <w:pPr>
+        <w:pStyle w:val="Corpotesto"/>
+        <w:rPr>
+          <w:w w:val="85"/>
+        </w:rPr>
+      </w:pPr>
+    </w:p>
+    <w:p>
+      <w:pPr>
+        <w:pStyle w:val="Corpotesto"/>
+        <w:rPr>
+          <w:sz w:val="22"/>
+          <w:szCs w:val="22"/>
+        </w:rPr>
+      </w:pPr>
+      <w:r>
+        <w:rPr>
+          <w:sz w:val="22"/>
+          <w:szCs w:val="22"/>
+        </w:rPr>
+        <w:t>Viene quindi mostrato a schermo, per scopi illustrativi, il comportamento del programma quando il numero delle righe è esattamente divisibile per il numero di processori.</w:t>
+      </w:r>
+    </w:p>
+    <w:p>
+      <w:pPr>
+        <w:pStyle w:val="Corpotesto"/>
+        <w:rPr>
+          <w:sz w:val="22"/>
+          <w:szCs w:val="22"/>
+        </w:rPr>
+      </w:pPr>
+      <w:r>
+        <w:rPr>
+          <w:sz w:val="22"/>
+          <w:szCs w:val="22"/>
+        </w:rPr>
+        <w:t>In entrambi i casi l’algoritmo risulta portare a termine l’esecuzione con successo.</w:t>
+      </w:r>
     </w:p>
     <w:p>
       <w:pPr>
@@ -15479,21 +15958,20 @@
     </w:p>
     <w:sdt>
       <w:sdtPr>
+        <w:rPr>
+          <w:rFonts w:ascii="Georgia" w:eastAsia="Georgia" w:hAnsi="Georgia" w:cs="Georgia"/>
+          <w:b w:val="0"/>
+          <w:bCs w:val="0"/>
+          <w:sz w:val="22"/>
+          <w:szCs w:val="22"/>
+        </w:rPr>
         <w:id w:val="-8992154"/>
         <w:docPartObj>
           <w:docPartGallery w:val="Bibliographies"/>
           <w:docPartUnique/>
         </w:docPartObj>
       </w:sdtPr>
-      <w:sdtEndPr>
-        <w:rPr>
-          <w:rFonts w:ascii="Georgia" w:eastAsia="Georgia" w:hAnsi="Georgia" w:cs="Georgia"/>
-          <w:b w:val="0"/>
-          <w:bCs w:val="0"/>
-          <w:sz w:val="22"/>
-          <w:szCs w:val="22"/>
-        </w:rPr>
-      </w:sdtEndPr>
+      <w:sdtEndPr/>
       <w:sdtContent>
         <w:p>
           <w:pPr>
@@ -15512,6 +15990,7 @@
             <w:id w:val="-573587230"/>
             <w:bibliography/>
           </w:sdtPr>
+          <w:sdtEndPr/>
           <w:sdtContent>
             <w:p>
               <w:pPr>
@@ -15602,7 +16081,7 @@
         </w:rPr>
       </w:pPr>
     </w:p>
-    <w:bookmarkEnd w:id="2"/>
+    <w:bookmarkEnd w:id="3"/>
     <w:p>
       <w:pPr>
         <w:pStyle w:val="Titolo1"/>
@@ -15640,8 +16119,89 @@
     <w:p>
       <w:pPr>
         <w:pStyle w:val="Titolo1"/>
-      </w:pPr>
-      <w:bookmarkStart w:id="11" w:name="_Toc105923614"/>
+        <w:ind w:left="0"/>
+        <w:rPr>
+          <w:w w:val="95"/>
+        </w:rPr>
+      </w:pPr>
+    </w:p>
+    <w:p>
+      <w:pPr>
+        <w:pStyle w:val="Titolo1"/>
+        <w:ind w:left="0"/>
+        <w:rPr>
+          <w:w w:val="95"/>
+        </w:rPr>
+      </w:pPr>
+    </w:p>
+    <w:p>
+      <w:pPr>
+        <w:pStyle w:val="Titolo1"/>
+        <w:ind w:left="0"/>
+        <w:rPr>
+          <w:w w:val="95"/>
+        </w:rPr>
+      </w:pPr>
+    </w:p>
+    <w:p>
+      <w:pPr>
+        <w:pStyle w:val="Titolo1"/>
+        <w:ind w:left="0"/>
+        <w:rPr>
+          <w:w w:val="95"/>
+        </w:rPr>
+      </w:pPr>
+    </w:p>
+    <w:p>
+      <w:pPr>
+        <w:pStyle w:val="Titolo1"/>
+        <w:ind w:left="0"/>
+        <w:rPr>
+          <w:w w:val="95"/>
+        </w:rPr>
+      </w:pPr>
+    </w:p>
+    <w:p>
+      <w:pPr>
+        <w:pStyle w:val="Titolo1"/>
+        <w:ind w:left="0"/>
+        <w:rPr>
+          <w:w w:val="95"/>
+        </w:rPr>
+      </w:pPr>
+    </w:p>
+    <w:p>
+      <w:pPr>
+        <w:pStyle w:val="Titolo1"/>
+        <w:ind w:left="0"/>
+        <w:rPr>
+          <w:w w:val="95"/>
+        </w:rPr>
+      </w:pPr>
+    </w:p>
+    <w:p>
+      <w:pPr>
+        <w:pStyle w:val="Titolo1"/>
+        <w:ind w:left="0"/>
+        <w:rPr>
+          <w:w w:val="95"/>
+        </w:rPr>
+      </w:pPr>
+    </w:p>
+    <w:p>
+      <w:pPr>
+        <w:pStyle w:val="Titolo1"/>
+        <w:ind w:left="0"/>
+        <w:rPr>
+          <w:w w:val="95"/>
+        </w:rPr>
+      </w:pPr>
+    </w:p>
+    <w:p>
+      <w:pPr>
+        <w:pStyle w:val="Titolo1"/>
+      </w:pPr>
+      <w:bookmarkStart w:id="12" w:name="_Toc105923614"/>
       <w:r>
         <w:rPr>
           <w:w w:val="95"/>
@@ -15649,7 +16209,7 @@
         <w:lastRenderedPageBreak/>
         <w:t>Glossario</w:t>
       </w:r>
-      <w:bookmarkEnd w:id="11"/>
+      <w:bookmarkEnd w:id="12"/>
     </w:p>
     <w:p>
       <w:pPr>
@@ -18092,7 +18652,6 @@
   <w:style w:type="character" w:default="1" w:styleId="Carpredefinitoparagrafo">
     <w:name w:val="Default Paragraph Font"/>
     <w:uiPriority w:val="1"/>
-    <w:semiHidden/>
     <w:unhideWhenUsed/>
   </w:style>
   <w:style w:type="table" w:default="1" w:styleId="Tabellanormale">
@@ -18430,6 +18989,25 @@
     <w:unhideWhenUsed/>
     <w:rsid w:val="004B4E78"/>
   </w:style>
+  <w:style w:type="paragraph" w:styleId="Didascalia">
+    <w:name w:val="caption"/>
+    <w:basedOn w:val="Normale"/>
+    <w:next w:val="Normale"/>
+    <w:uiPriority w:val="35"/>
+    <w:unhideWhenUsed/>
+    <w:qFormat/>
+    <w:rsid w:val="00532C69"/>
+    <w:pPr>
+      <w:spacing w:after="200"/>
+    </w:pPr>
+    <w:rPr>
+      <w:i/>
+      <w:iCs/>
+      <w:color w:val="1F497D" w:themeColor="text2"/>
+      <w:sz w:val="18"/>
+      <w:szCs w:val="18"/>
+    </w:rPr>
+  </w:style>
 </w:styles>
 </file>
 

</xml_diff>